<commit_message>
done IPV6 DHCPv6 on rt1
</commit_message>
<xml_diff>
--- a/TERM1 - BLOCK1/2 ICTNWK541 - Configure verify troubleshoot WAN links - IP services/Assessmet Task 2/Task2/Manuel Perez - ICTNWK541.docx
+++ b/TERM1 - BLOCK1/2 ICTNWK541 - Configure verify troubleshoot WAN links - IP services/Assessmet Task 2/Task2/Manuel Perez - ICTNWK541.docx
@@ -1296,6 +1296,7 @@
         <w:pBdr/>
         <w:spacing/>
         <w:ind/>
+        <w:jc w:val="center"/>
         <w:outlineLvl w:val="1"/>
         <w:rPr>
           <w:rFonts w:ascii="Arial" w:hAnsi="Arial" w:cs="Arial"/>
@@ -1749,6 +1750,7 @@
         <w:pBdr/>
         <w:spacing/>
         <w:ind/>
+        <w:jc w:val="center"/>
         <w:outlineLvl w:val="2"/>
         <w:rPr>
           <w14:ligatures w14:val="none"/>
@@ -1928,6 +1930,7 @@
         <w:pBdr/>
         <w:spacing/>
         <w:ind/>
+        <w:jc w:val="center"/>
         <w:outlineLvl w:val="2"/>
         <w:rPr>
           <w:highlight w:val="none"/>
@@ -4373,6 +4376,7 @@
         <w:pBdr/>
         <w:spacing/>
         <w:ind/>
+        <w:jc w:val="center"/>
         <w:outlineLvl w:val="2"/>
         <w:rPr>
           <w:highlight w:val="none"/>
@@ -4388,7 +4392,7 @@
         <w:rPr>
           <w:lang w:eastAsia="en-GB"/>
         </w:rPr>
-        <w:t xml:space="preserve">Wan </w:t>
+        <w:t xml:space="preserve">WAN </w:t>
       </w:r>
       <w:r>
         <w:rPr>
@@ -4582,7 +4586,7 @@
         <w:rPr>
           <w:highlight w:val="none"/>
         </w:rPr>
-        <w:t xml:space="preserve">Additional Protocols:</w:t>
+        <w:t xml:space="preserve">Implement Additional Protocols:</w:t>
       </w:r>
       <w:r>
         <w:rPr>
@@ -4595,6 +4599,29 @@
           <w:highlight w:val="none"/>
         </w:rPr>
         <w:t xml:space="preserve">DHCPv6, IPV6</w:t>
+      </w:r>
+      <w:r>
+        <w:rPr>
+          <w:highlight w:val="none"/>
+        </w:rPr>
+      </w:r>
+    </w:p>
+    <w:p>
+      <w:pPr>
+        <w:pStyle w:val="977"/>
+        <w:numPr>
+          <w:ilvl w:val="0"/>
+          <w:numId w:val="33"/>
+        </w:numPr>
+        <w:pBdr/>
+        <w:spacing/>
+        <w:ind/>
+        <w:rPr/>
+      </w:pPr>
+      <w:r>
+        <w:rPr>
+          <w:highlight w:val="none"/>
+        </w:rPr>
       </w:r>
       <w:r>
         <w:rPr>
@@ -4741,6 +4768,357 @@
     </w:p>
     <w:p>
       <w:pPr>
+        <w:pStyle w:val="952"/>
+        <w:pBdr/>
+        <w:spacing/>
+        <w:ind/>
+        <w:rPr>
+          <w:highlight w:val="lightGray"/>
+        </w:rPr>
+      </w:pPr>
+      <w:r>
+        <w:rPr>
+          <w:highlight w:val="lightGray"/>
+        </w:rPr>
+        <w:t xml:space="preserve">Router 1</w:t>
+      </w:r>
+      <w:r>
+        <w:rPr>
+          <w:highlight w:val="lightGray"/>
+        </w:rPr>
+      </w:r>
+    </w:p>
+    <w:p>
+      <w:pPr>
+        <w:pBdr/>
+        <w:spacing/>
+        <w:ind/>
+        <w:rPr/>
+      </w:pPr>
+      <w:r>
+        <w:t xml:space="preserve">Firstly, IPv6 will be enable and then DHCPv6 will be set up</w:t>
+      </w:r>
+      <w:r/>
+    </w:p>
+    <w:p>
+      <w:pPr>
+        <w:pBdr/>
+        <w:spacing w:line="113" w:lineRule="exact"/>
+        <w:ind/>
+        <w:rPr/>
+      </w:pPr>
+      <w:r>
+        <w:rPr>
+          <w:rFonts w:ascii="Terminal" w:hAnsi="Terminal" w:eastAsia="Terminal" w:cs="Terminal"/>
+          <w:highlight w:val="none"/>
+        </w:rPr>
+        <w:t xml:space="preserve">enable </w:t>
+      </w:r>
+      <w:r/>
+    </w:p>
+    <w:p>
+      <w:pPr>
+        <w:pBdr/>
+        <w:spacing w:line="113" w:lineRule="exact"/>
+        <w:ind/>
+        <w:rPr/>
+      </w:pPr>
+      <w:r>
+        <w:rPr>
+          <w:rFonts w:ascii="Terminal" w:hAnsi="Terminal" w:eastAsia="Terminal" w:cs="Terminal"/>
+          <w:highlight w:val="none"/>
+        </w:rPr>
+        <w:t xml:space="preserve">configure terminal</w:t>
+      </w:r>
+      <w:r/>
+    </w:p>
+    <w:p>
+      <w:pPr>
+        <w:pBdr/>
+        <w:spacing w:line="113" w:lineRule="exact"/>
+        <w:ind/>
+        <w:rPr/>
+      </w:pPr>
+      <w:r>
+        <w:rPr>
+          <w:rFonts w:ascii="Terminal" w:hAnsi="Terminal" w:eastAsia="Terminal" w:cs="Terminal"/>
+          <w:highlight w:val="none"/>
+        </w:rPr>
+        <w:t xml:space="preserve">hostname rt1</w:t>
+      </w:r>
+      <w:r/>
+    </w:p>
+    <w:p>
+      <w:pPr>
+        <w:pBdr/>
+        <w:spacing w:line="113" w:lineRule="exact"/>
+        <w:ind/>
+        <w:rPr/>
+      </w:pPr>
+      <w:r>
+        <w:rPr>
+          <w:rFonts w:ascii="Terminal" w:hAnsi="Terminal" w:eastAsia="Terminal" w:cs="Terminal"/>
+          <w:highlight w:val="none"/>
+        </w:rPr>
+        <w:t xml:space="preserve">ipv6 unicast-routing </w:t>
+      </w:r>
+      <w:r/>
+    </w:p>
+    <w:p>
+      <w:pPr>
+        <w:pBdr/>
+        <w:spacing w:line="113" w:lineRule="exact"/>
+        <w:ind/>
+        <w:rPr/>
+      </w:pPr>
+      <w:r>
+        <w:rPr>
+          <w:rFonts w:ascii="Terminal" w:hAnsi="Terminal" w:eastAsia="Terminal" w:cs="Terminal"/>
+          <w:highlight w:val="none"/>
+        </w:rPr>
+      </w:r>
+      <w:r/>
+    </w:p>
+    <w:p>
+      <w:pPr>
+        <w:pBdr/>
+        <w:spacing w:line="113" w:lineRule="exact"/>
+        <w:ind/>
+        <w:rPr/>
+      </w:pPr>
+      <w:r>
+        <w:rPr>
+          <w:rFonts w:ascii="Terminal" w:hAnsi="Terminal" w:eastAsia="Terminal" w:cs="Terminal"/>
+          <w:highlight w:val="none"/>
+        </w:rPr>
+        <w:t xml:space="preserve">interface gigabitEthernet 0/0</w:t>
+      </w:r>
+      <w:r/>
+    </w:p>
+    <w:p>
+      <w:pPr>
+        <w:pBdr/>
+        <w:spacing w:line="113" w:lineRule="exact"/>
+        <w:ind/>
+        <w:rPr/>
+      </w:pPr>
+      <w:r>
+        <w:rPr>
+          <w:rFonts w:ascii="Terminal" w:hAnsi="Terminal" w:eastAsia="Terminal" w:cs="Terminal"/>
+          <w:highlight w:val="none"/>
+        </w:rPr>
+        <w:t xml:space="preserve">ipv6 address 2000::1/64</w:t>
+      </w:r>
+      <w:r/>
+    </w:p>
+    <w:p>
+      <w:pPr>
+        <w:pBdr/>
+        <w:spacing w:line="113" w:lineRule="exact"/>
+        <w:ind/>
+        <w:rPr/>
+      </w:pPr>
+      <w:r>
+        <w:rPr>
+          <w:rFonts w:ascii="Terminal" w:hAnsi="Terminal" w:eastAsia="Terminal" w:cs="Terminal"/>
+          <w:highlight w:val="none"/>
+        </w:rPr>
+        <w:t xml:space="preserve">no shutdown </w:t>
+      </w:r>
+      <w:r/>
+    </w:p>
+    <w:p>
+      <w:pPr>
+        <w:pBdr/>
+        <w:spacing w:line="113" w:lineRule="exact"/>
+        <w:ind/>
+        <w:rPr/>
+      </w:pPr>
+      <w:r>
+        <w:rPr>
+          <w:rFonts w:ascii="Terminal" w:hAnsi="Terminal" w:eastAsia="Terminal" w:cs="Terminal"/>
+          <w:highlight w:val="none"/>
+        </w:rPr>
+        <w:t xml:space="preserve">ipv6 dhcp pool STATEFUL_POOL</w:t>
+      </w:r>
+      <w:r/>
+    </w:p>
+    <w:p>
+      <w:pPr>
+        <w:pBdr/>
+        <w:spacing w:line="113" w:lineRule="exact"/>
+        <w:ind/>
+        <w:rPr/>
+      </w:pPr>
+      <w:r>
+        <w:rPr>
+          <w:rFonts w:ascii="Terminal" w:hAnsi="Terminal" w:eastAsia="Terminal" w:cs="Terminal"/>
+          <w:highlight w:val="none"/>
+        </w:rPr>
+        <w:t xml:space="preserve">domain-name milestones.com</w:t>
+      </w:r>
+      <w:r/>
+    </w:p>
+    <w:p>
+      <w:pPr>
+        <w:pBdr/>
+        <w:spacing w:line="113" w:lineRule="exact"/>
+        <w:ind/>
+        <w:rPr/>
+      </w:pPr>
+      <w:r>
+        <w:rPr>
+          <w:rFonts w:ascii="Terminal" w:hAnsi="Terminal" w:eastAsia="Terminal" w:cs="Terminal"/>
+          <w:highlight w:val="none"/>
+        </w:rPr>
+        <w:t xml:space="preserve">dns-server 2000::10</w:t>
+      </w:r>
+      <w:r/>
+    </w:p>
+    <w:p>
+      <w:pPr>
+        <w:pBdr/>
+        <w:spacing w:line="113" w:lineRule="exact"/>
+        <w:ind/>
+        <w:rPr/>
+      </w:pPr>
+      <w:r>
+        <w:rPr>
+          <w:rFonts w:ascii="Terminal" w:hAnsi="Terminal" w:eastAsia="Terminal" w:cs="Terminal"/>
+          <w:highlight w:val="none"/>
+        </w:rPr>
+        <w:t xml:space="preserve">prefix-delegation pool STATEFUL_POOL</w:t>
+      </w:r>
+      <w:r/>
+    </w:p>
+    <w:p>
+      <w:pPr>
+        <w:pBdr/>
+        <w:spacing w:line="113" w:lineRule="exact"/>
+        <w:ind/>
+        <w:rPr/>
+      </w:pPr>
+      <w:r>
+        <w:rPr>
+          <w:rFonts w:ascii="Terminal" w:hAnsi="Terminal" w:eastAsia="Terminal" w:cs="Terminal"/>
+          <w:highlight w:val="none"/>
+        </w:rPr>
+        <w:t xml:space="preserve">exit</w:t>
+      </w:r>
+      <w:r/>
+    </w:p>
+    <w:p>
+      <w:pPr>
+        <w:pBdr/>
+        <w:spacing w:line="113" w:lineRule="exact"/>
+        <w:ind/>
+        <w:rPr/>
+      </w:pPr>
+      <w:r>
+        <w:rPr>
+          <w:rFonts w:ascii="Terminal" w:hAnsi="Terminal" w:eastAsia="Terminal" w:cs="Terminal"/>
+          <w:highlight w:val="none"/>
+        </w:rPr>
+        <w:t xml:space="preserve">interface gigabitEthernet 0/0 </w:t>
+      </w:r>
+      <w:r/>
+    </w:p>
+    <w:p>
+      <w:pPr>
+        <w:pBdr/>
+        <w:spacing w:line="113" w:lineRule="exact"/>
+        <w:ind/>
+        <w:rPr/>
+      </w:pPr>
+      <w:r>
+        <w:rPr>
+          <w:rFonts w:ascii="Terminal" w:hAnsi="Terminal" w:eastAsia="Terminal" w:cs="Terminal"/>
+          <w:highlight w:val="none"/>
+        </w:rPr>
+        <w:t xml:space="preserve">ipv6 dhcp server STATEFUL_POOL</w:t>
+      </w:r>
+      <w:r/>
+    </w:p>
+    <w:p>
+      <w:pPr>
+        <w:pBdr/>
+        <w:spacing w:line="113" w:lineRule="exact"/>
+        <w:ind/>
+        <w:rPr/>
+      </w:pPr>
+      <w:r>
+        <w:rPr>
+          <w:rFonts w:ascii="Terminal" w:hAnsi="Terminal" w:eastAsia="Terminal" w:cs="Terminal"/>
+          <w:highlight w:val="none"/>
+        </w:rPr>
+        <w:t xml:space="preserve">ipv6 nd managed-config-flag</w:t>
+      </w:r>
+      <w:r/>
+    </w:p>
+    <w:p>
+      <w:pPr>
+        <w:pBdr/>
+        <w:spacing w:line="113" w:lineRule="exact"/>
+        <w:ind/>
+        <w:rPr/>
+      </w:pPr>
+      <w:r>
+        <w:rPr>
+          <w:rFonts w:ascii="Terminal" w:hAnsi="Terminal" w:eastAsia="Terminal" w:cs="Terminal"/>
+          <w:highlight w:val="none"/>
+        </w:rPr>
+        <w:t xml:space="preserve">exit</w:t>
+      </w:r>
+      <w:r/>
+    </w:p>
+    <w:p>
+      <w:pPr>
+        <w:pBdr/>
+        <w:spacing w:line="113" w:lineRule="exact"/>
+        <w:ind/>
+        <w:rPr/>
+      </w:pPr>
+      <w:r>
+        <w:rPr>
+          <w:rFonts w:ascii="Terminal" w:hAnsi="Terminal" w:eastAsia="Terminal" w:cs="Terminal"/>
+          <w:highlight w:val="none"/>
+        </w:rPr>
+        <w:t xml:space="preserve">exit</w:t>
+      </w:r>
+      <w:r/>
+    </w:p>
+    <w:p>
+      <w:pPr>
+        <w:pBdr/>
+        <w:spacing w:line="113" w:lineRule="exact"/>
+        <w:ind/>
+        <w:rPr>
+          <w:rFonts w:ascii="Terminal" w:hAnsi="Terminal" w:cs="Terminal"/>
+        </w:rPr>
+      </w:pPr>
+      <w:r>
+        <w:rPr>
+          <w:rFonts w:ascii="Terminal" w:hAnsi="Terminal" w:eastAsia="Terminal" w:cs="Terminal"/>
+          <w:highlight w:val="none"/>
+        </w:rPr>
+        <w:t xml:space="preserve">exit</w:t>
+      </w:r>
+      <w:r/>
+      <w:r>
+        <w:rPr>
+          <w:rFonts w:ascii="Terminal" w:hAnsi="Terminal" w:eastAsia="Terminal" w:cs="Terminal"/>
+          <w:highlight w:val="none"/>
+        </w:rPr>
+      </w:r>
+      <w:r>
+        <w:rPr>
+          <w:rFonts w:ascii="Terminal" w:hAnsi="Terminal" w:eastAsia="Terminal" w:cs="Terminal"/>
+          <w:highlight w:val="none"/>
+        </w:rPr>
+      </w:r>
+    </w:p>
+    <w:p>
+      <w:pPr>
         <w:pStyle w:val="951"/>
         <w:pBdr/>
         <w:spacing/>
@@ -4788,6 +5166,7 @@
         <w:pBdr/>
         <w:spacing/>
         <w:ind/>
+        <w:jc w:val="center"/>
         <w:outlineLvl w:val="2"/>
         <w:rPr>
           <w14:ligatures w14:val="none"/>
@@ -8635,6 +9014,7 @@
         <w:pBdr/>
         <w:spacing/>
         <w:ind/>
+        <w:jc w:val="center"/>
         <w:rPr>
           <w14:ligatures w14:val="none"/>
         </w:rPr>

</xml_diff>

<commit_message>
R1 with HSRP, before HSRP on R2
</commit_message>
<xml_diff>
--- a/TERM1 - BLOCK1/2 ICTNWK541 - Configure verify troubleshoot WAN links - IP services/Assessmet Task 2/Task2/Manuel Perez - ICTNWK541.docx
+++ b/TERM1 - BLOCK1/2 ICTNWK541 - Configure verify troubleshoot WAN links - IP services/Assessmet Task 2/Task2/Manuel Perez - ICTNWK541.docx
@@ -4479,26 +4479,26 @@
         <w:pBdr/>
         <w:spacing/>
         <w:ind/>
-        <w:rPr/>
-      </w:pPr>
-      <w:r>
-        <w:rPr>
-          <w:highlight w:val="none"/>
-        </w:rPr>
-      </w:r>
-      <w:r>
-        <w:rPr>
-          <w:highlight w:val="none"/>
-        </w:rPr>
-        <w:t xml:space="preserve">Connect </w:t>
-      </w:r>
-      <w:r>
-        <w:rPr>
-          <w:highlight w:val="none"/>
-        </w:rPr>
-        <w:t xml:space="preserve">Firewalls and Switches multi-layer</w:t>
-      </w:r>
-      <w:r/>
+        <w:rPr>
+          <w:highlight w:val="yellow"/>
+        </w:rPr>
+      </w:pPr>
+      <w:r>
+        <w:rPr>
+          <w:highlight w:val="yellow"/>
+        </w:rPr>
+        <w:t xml:space="preserve">Install 2 servers to: DHCP, DNS and (1) its own switch</w:t>
+      </w:r>
+      <w:r>
+        <w:rPr>
+          <w:highlight w:val="yellow"/>
+        </w:rPr>
+      </w:r>
+      <w:r>
+        <w:rPr>
+          <w:highlight w:val="yellow"/>
+        </w:rPr>
+      </w:r>
     </w:p>
     <w:p>
       <w:pPr>
@@ -4516,7 +4516,7 @@
         <w:rPr>
           <w:highlight w:val="none"/>
         </w:rPr>
-        <w:t xml:space="preserve">Install 2 servers to: DHCP, DNS and (1) its own switch</w:t>
+        <w:t xml:space="preserve">Connect server’s switch and both switch multi-layer</w:t>
       </w:r>
       <w:r>
         <w:rPr>
@@ -4541,7 +4541,7 @@
         <w:rPr>
           <w:highlight w:val="none"/>
         </w:rPr>
-        <w:t xml:space="preserve">Connect server’s switch and both switch multi-layer</w:t>
+        <w:t xml:space="preserve">Implement Secure Access by SSH</w:t>
       </w:r>
       <w:r>
         <w:rPr>
@@ -4566,7 +4566,24 @@
         <w:rPr>
           <w:highlight w:val="none"/>
         </w:rPr>
-        <w:t xml:space="preserve">Implement Secure Access by SSH</w:t>
+      </w:r>
+      <w:r>
+        <w:rPr>
+          <w:highlight w:val="none"/>
+        </w:rPr>
+        <w:t xml:space="preserve">Implement Additional Protocols:</w:t>
+      </w:r>
+      <w:r>
+        <w:rPr>
+          <w:highlight w:val="none"/>
+        </w:rPr>
+        <w:t xml:space="preserve"> </w:t>
+      </w:r>
+      <w:r>
+        <w:rPr>
+          <w:highlight w:val="none"/>
+        </w:rPr>
+        <w:t xml:space="preserve">DHCPv6, IPv6</w:t>
       </w:r>
       <w:r>
         <w:rPr>
@@ -4601,18 +4618,17 @@
       <w:r>
         <w:rPr>
           <w:highlight w:val="none"/>
+          <w:lang w:val="es-ES"/>
         </w:rPr>
         <w:t xml:space="preserve"> </w:t>
       </w:r>
       <w:r>
-        <w:rPr>
-          <w:highlight w:val="none"/>
-        </w:rPr>
-        <w:t xml:space="preserve">DHCPv6, IPV6</w:t>
-      </w:r>
-      <w:r>
-        <w:rPr>
-          <w:highlight w:val="none"/>
+        <w:t xml:space="preserve">LACP</w:t>
+      </w:r>
+      <w:r>
+        <w:rPr>
+          <w:highlight w:val="none"/>
+          <w:lang w:val="es-ES"/>
         </w:rPr>
       </w:r>
       <w:r/>
@@ -4632,224 +4648,252 @@
       <w:r>
         <w:rPr>
           <w:highlight w:val="none"/>
-        </w:rPr>
-      </w:r>
-      <w:r>
-        <w:rPr>
-          <w:highlight w:val="none"/>
-        </w:rPr>
-        <w:t xml:space="preserve">Implement Additional Protocols:</w:t>
-      </w:r>
-      <w:r>
-        <w:rPr>
-          <w:highlight w:val="none"/>
           <w:lang w:val="es-ES"/>
         </w:rPr>
-        <w:t xml:space="preserve"> </w:t>
-      </w:r>
-      <w:r>
-        <w:t xml:space="preserve">LACP</w:t>
+        <w:t xml:space="preserve">Implement Additional Protocols: </w:t>
+      </w:r>
+      <w:r>
+        <w:rPr>
+          <w:highlight w:val="none"/>
+          <w:lang w:val="en-AU"/>
+        </w:rPr>
+        <w:t xml:space="preserve">HSRPv2 IPv6</w:t>
       </w:r>
       <w:r>
         <w:rPr>
           <w:highlight w:val="none"/>
           <w:lang w:val="es-ES"/>
+        </w:rPr>
+      </w:r>
+    </w:p>
+    <w:p>
+      <w:pPr>
+        <w:pBdr/>
+        <w:spacing/>
+        <w:ind w:firstLine="0" w:left="709"/>
+        <w:rPr/>
+      </w:pPr>
+      <w:r>
+        <w:rPr>
+          <w:highlight w:val="none"/>
+          <w:lang w:val="es-ES"/>
+        </w:rPr>
+      </w:r>
+      <w:r>
+        <w:rPr>
+          <w:highlight w:val="none"/>
+          <w:lang w:val="es-ES"/>
+        </w:rPr>
+      </w:r>
+    </w:p>
+    <w:p>
+      <w:pPr>
+        <w:pBdr/>
+        <w:spacing/>
+        <w:ind/>
+        <w:rPr/>
+      </w:pPr>
+      <w:r>
+        <w:rPr>
+          <w:highlight w:val="none"/>
+        </w:rPr>
+      </w:r>
+      <w:r>
+        <w:rPr>
+          <w:highlight w:val="none"/>
         </w:rPr>
       </w:r>
       <w:r/>
     </w:p>
     <w:p>
       <w:pPr>
+        <w:pStyle w:val="977"/>
+        <w:pBdr/>
+        <w:spacing/>
+        <w:ind/>
+        <w:outlineLvl w:val="2"/>
+        <w:rPr>
+          <w:rFonts w:ascii="Arial" w:hAnsi="Arial" w:cs="Arial"/>
+          <w:highlight w:val="none"/>
+          <w14:ligatures w14:val="none"/>
+        </w:rPr>
+      </w:pPr>
+      <w:r>
+        <w:rPr>
+          <w:rFonts w:ascii="Arial" w:hAnsi="Arial" w:eastAsia="Arial" w:cs="Arial"/>
+          <w:highlight w:val="none"/>
+          <w:lang w:eastAsia="en-GB"/>
+        </w:rPr>
+        <w:t xml:space="preserve">Implement Firewalls</w:t>
+      </w:r>
+      <w:r>
+        <w:rPr>
+          <w:rFonts w:ascii="Arial" w:hAnsi="Arial" w:cs="Arial"/>
+          <w:highlight w:val="none"/>
+          <w14:ligatures w14:val="none"/>
+        </w:rPr>
+      </w:r>
+      <w:r>
+        <w:rPr>
+          <w:rFonts w:ascii="Arial" w:hAnsi="Arial" w:cs="Arial"/>
+          <w:highlight w:val="none"/>
+          <w14:ligatures w14:val="none"/>
+        </w:rPr>
+      </w:r>
+    </w:p>
+    <w:p>
+      <w:pPr>
+        <w:pStyle w:val="977"/>
+        <w:pBdr/>
+        <w:spacing/>
+        <w:ind/>
+        <w:outlineLvl w:val="2"/>
+        <w:rPr>
+          <w:rFonts w:ascii="Arial" w:hAnsi="Arial" w:eastAsia="Arial" w:cs="Arial"/>
+          <w:highlight w:val="none"/>
+          <w:lang w:eastAsia="en-GB"/>
+          <w14:ligatures w14:val="none"/>
+        </w:rPr>
+      </w:pPr>
+      <w:r>
+        <w:rPr>
+          <w:rFonts w:ascii="Arial" w:hAnsi="Arial" w:eastAsia="Arial" w:cs="Arial"/>
+          <w:highlight w:val="none"/>
+          <w:lang w:eastAsia="en-GB"/>
+        </w:rPr>
+      </w:r>
+      <w:r>
+        <w:rPr>
+          <w:rFonts w:ascii="Arial" w:hAnsi="Arial" w:eastAsia="Arial" w:cs="Arial"/>
+          <w:lang w:eastAsia="en-GB"/>
+          <w14:ligatures w14:val="none"/>
+        </w:rPr>
+        <w:t xml:space="preserve">WAN Protocols:</w:t>
+      </w:r>
+      <w:r>
+        <w:rPr>
+          <w:rFonts w:ascii="Arial" w:hAnsi="Arial" w:eastAsia="Arial" w:cs="Arial"/>
+          <w:highlight w:val="none"/>
+          <w:lang w:eastAsia="en-GB"/>
+        </w:rPr>
+        <w:t xml:space="preserve"> PPP, VPN Site-To-Site, ADSL</w:t>
+      </w:r>
+      <w:r>
+        <w:rPr>
+          <w:rFonts w:ascii="Arial" w:hAnsi="Arial" w:eastAsia="Arial" w:cs="Arial"/>
+          <w:highlight w:val="none"/>
+          <w:lang w:eastAsia="en-GB"/>
+          <w14:ligatures w14:val="none"/>
+        </w:rPr>
+      </w:r>
+      <w:r>
+        <w:rPr>
+          <w:rFonts w:ascii="Arial" w:hAnsi="Arial" w:eastAsia="Arial" w:cs="Arial"/>
+          <w:highlight w:val="none"/>
+          <w:lang w:eastAsia="en-GB"/>
+          <w14:ligatures w14:val="none"/>
+        </w:rPr>
+      </w:r>
+    </w:p>
+    <w:p>
+      <w:pPr>
+        <w:pStyle w:val="977"/>
+        <w:pBdr/>
+        <w:spacing/>
+        <w:ind/>
+        <w:outlineLvl w:val="2"/>
+        <w:rPr>
+          <w:rFonts w:ascii="Arial" w:hAnsi="Arial" w:eastAsia="Arial" w:cs="Arial"/>
+          <w:highlight w:val="none"/>
+          <w:lang w:eastAsia="en-GB"/>
+          <w14:ligatures w14:val="none"/>
+        </w:rPr>
+      </w:pPr>
+      <w:r>
+        <w:rPr>
+          <w:rFonts w:ascii="Arial" w:hAnsi="Arial" w:eastAsia="Arial" w:cs="Arial"/>
+          <w:highlight w:val="none"/>
+          <w:lang w:eastAsia="en-GB"/>
+        </w:rPr>
+        <w:t xml:space="preserve">Additional Protocols</w:t>
+      </w:r>
+      <w:r>
+        <w:rPr>
+          <w:rFonts w:ascii="Arial" w:hAnsi="Arial" w:eastAsia="Arial" w:cs="Arial"/>
+          <w:highlight w:val="none"/>
+          <w:lang w:eastAsia="en-GB"/>
+        </w:rPr>
+        <w:t xml:space="preserve">: DHCPv6, IPV6</w:t>
+      </w:r>
+      <w:r>
+        <w:rPr>
+          <w:rFonts w:ascii="Arial" w:hAnsi="Arial" w:eastAsia="Arial" w:cs="Arial"/>
+          <w:highlight w:val="none"/>
+          <w:lang w:eastAsia="en-GB"/>
+          <w14:ligatures w14:val="none"/>
+        </w:rPr>
+      </w:r>
+      <w:r>
+        <w:rPr>
+          <w:rFonts w:ascii="Arial" w:hAnsi="Arial" w:eastAsia="Arial" w:cs="Arial"/>
+          <w:highlight w:val="none"/>
+          <w:lang w:eastAsia="en-GB"/>
+          <w14:ligatures w14:val="none"/>
+        </w:rPr>
+      </w:r>
+    </w:p>
+    <w:p>
+      <w:pPr>
+        <w:pStyle w:val="978"/>
+        <w:pBdr/>
+        <w:spacing/>
+        <w:ind/>
+        <w:rPr>
+          <w:highlight w:val="lightGray"/>
+        </w:rPr>
+      </w:pPr>
+      <w:r>
+        <w:rPr>
+          <w:highlight w:val="lightGray"/>
+        </w:rPr>
+        <w:t xml:space="preserve">Router 1</w:t>
+      </w:r>
+      <w:r>
+        <w:rPr>
+          <w:highlight w:val="lightGray"/>
+        </w:rPr>
+      </w:r>
+      <w:r>
+        <w:rPr>
+          <w:highlight w:val="lightGray"/>
+        </w:rPr>
+      </w:r>
+    </w:p>
+    <w:p>
+      <w:pPr>
         <w:pBdr/>
         <w:spacing/>
         <w:ind/>
         <w:rPr/>
       </w:pPr>
       <w:r>
-        <w:rPr>
-          <w:highlight w:val="none"/>
-        </w:rPr>
-      </w:r>
-      <w:r>
-        <w:rPr>
-          <w:highlight w:val="none"/>
-        </w:rPr>
+        <w:t xml:space="preserve">Firstly, IPv6 will be enable and then DHCPv6 will be set up</w:t>
       </w:r>
       <w:r/>
     </w:p>
     <w:p>
       <w:pPr>
-        <w:pStyle w:val="977"/>
-        <w:pBdr/>
-        <w:spacing/>
-        <w:ind/>
-        <w:outlineLvl w:val="2"/>
-        <w:rPr>
-          <w:rFonts w:ascii="Arial" w:hAnsi="Arial" w:cs="Arial"/>
-          <w:highlight w:val="none"/>
-          <w14:ligatures w14:val="none"/>
-        </w:rPr>
-      </w:pPr>
-      <w:r>
-        <w:rPr>
-          <w:rFonts w:ascii="Arial" w:hAnsi="Arial" w:eastAsia="Arial" w:cs="Arial"/>
-          <w:highlight w:val="none"/>
-          <w:lang w:eastAsia="en-GB"/>
-        </w:rPr>
-        <w:t xml:space="preserve">Implement Firewalls</w:t>
-      </w:r>
-      <w:r>
-        <w:rPr>
-          <w:rFonts w:ascii="Arial" w:hAnsi="Arial" w:cs="Arial"/>
-          <w:highlight w:val="none"/>
-          <w14:ligatures w14:val="none"/>
-        </w:rPr>
-      </w:r>
-      <w:r>
-        <w:rPr>
-          <w:rFonts w:ascii="Arial" w:hAnsi="Arial" w:cs="Arial"/>
-          <w:highlight w:val="none"/>
-          <w14:ligatures w14:val="none"/>
-        </w:rPr>
-      </w:r>
-    </w:p>
-    <w:p>
-      <w:pPr>
-        <w:pStyle w:val="977"/>
-        <w:pBdr/>
-        <w:spacing/>
-        <w:ind/>
-        <w:outlineLvl w:val="2"/>
-        <w:rPr>
-          <w:rFonts w:ascii="Arial" w:hAnsi="Arial" w:eastAsia="Arial" w:cs="Arial"/>
-          <w:highlight w:val="none"/>
-          <w:lang w:eastAsia="en-GB"/>
-          <w14:ligatures w14:val="none"/>
-        </w:rPr>
-      </w:pPr>
-      <w:r>
-        <w:rPr>
-          <w:rFonts w:ascii="Arial" w:hAnsi="Arial" w:eastAsia="Arial" w:cs="Arial"/>
-          <w:highlight w:val="none"/>
-          <w:lang w:eastAsia="en-GB"/>
-        </w:rPr>
-      </w:r>
-      <w:r>
-        <w:rPr>
-          <w:rFonts w:ascii="Arial" w:hAnsi="Arial" w:eastAsia="Arial" w:cs="Arial"/>
-          <w:lang w:eastAsia="en-GB"/>
-          <w14:ligatures w14:val="none"/>
-        </w:rPr>
-        <w:t xml:space="preserve">WAN Protocols:</w:t>
-      </w:r>
-      <w:r>
-        <w:rPr>
-          <w:rFonts w:ascii="Arial" w:hAnsi="Arial" w:eastAsia="Arial" w:cs="Arial"/>
-          <w:highlight w:val="none"/>
-          <w:lang w:eastAsia="en-GB"/>
-        </w:rPr>
-        <w:t xml:space="preserve"> PPP, VPN Site-To-Site, ADSL</w:t>
-      </w:r>
-      <w:r>
-        <w:rPr>
-          <w:rFonts w:ascii="Arial" w:hAnsi="Arial" w:eastAsia="Arial" w:cs="Arial"/>
-          <w:highlight w:val="none"/>
-          <w:lang w:eastAsia="en-GB"/>
-          <w14:ligatures w14:val="none"/>
-        </w:rPr>
-      </w:r>
-      <w:r>
-        <w:rPr>
-          <w:rFonts w:ascii="Arial" w:hAnsi="Arial" w:eastAsia="Arial" w:cs="Arial"/>
-          <w:highlight w:val="none"/>
-          <w:lang w:eastAsia="en-GB"/>
-          <w14:ligatures w14:val="none"/>
-        </w:rPr>
-      </w:r>
-    </w:p>
-    <w:p>
-      <w:pPr>
-        <w:pStyle w:val="977"/>
-        <w:pBdr/>
-        <w:spacing/>
-        <w:ind/>
-        <w:outlineLvl w:val="2"/>
-        <w:rPr>
-          <w:rFonts w:ascii="Arial" w:hAnsi="Arial" w:eastAsia="Arial" w:cs="Arial"/>
-          <w:highlight w:val="none"/>
-          <w:lang w:eastAsia="en-GB"/>
-          <w14:ligatures w14:val="none"/>
-        </w:rPr>
-      </w:pPr>
-      <w:r>
-        <w:rPr>
-          <w:rFonts w:ascii="Arial" w:hAnsi="Arial" w:eastAsia="Arial" w:cs="Arial"/>
-          <w:highlight w:val="none"/>
-          <w:lang w:eastAsia="en-GB"/>
-        </w:rPr>
-        <w:t xml:space="preserve">Additional Protocols</w:t>
-      </w:r>
-      <w:r>
-        <w:rPr>
-          <w:rFonts w:ascii="Arial" w:hAnsi="Arial" w:eastAsia="Arial" w:cs="Arial"/>
-          <w:highlight w:val="none"/>
-          <w:lang w:eastAsia="en-GB"/>
-        </w:rPr>
-        <w:t xml:space="preserve">: DHCPv6, IPV6</w:t>
-      </w:r>
-      <w:r>
-        <w:rPr>
-          <w:rFonts w:ascii="Arial" w:hAnsi="Arial" w:eastAsia="Arial" w:cs="Arial"/>
-          <w:highlight w:val="none"/>
-          <w:lang w:eastAsia="en-GB"/>
-          <w14:ligatures w14:val="none"/>
-        </w:rPr>
-      </w:r>
-      <w:r>
-        <w:rPr>
-          <w:rFonts w:ascii="Arial" w:hAnsi="Arial" w:eastAsia="Arial" w:cs="Arial"/>
-          <w:highlight w:val="none"/>
-          <w:lang w:eastAsia="en-GB"/>
-          <w14:ligatures w14:val="none"/>
-        </w:rPr>
-      </w:r>
-    </w:p>
-    <w:p>
-      <w:pPr>
-        <w:pStyle w:val="978"/>
-        <w:pBdr/>
-        <w:spacing/>
-        <w:ind/>
-        <w:rPr>
-          <w:highlight w:val="lightGray"/>
-        </w:rPr>
-      </w:pPr>
-      <w:r>
-        <w:rPr>
-          <w:highlight w:val="lightGray"/>
-        </w:rPr>
-        <w:t xml:space="preserve">Router 1</w:t>
-      </w:r>
-      <w:r>
-        <w:rPr>
-          <w:highlight w:val="lightGray"/>
-        </w:rPr>
-      </w:r>
-      <w:r>
-        <w:rPr>
-          <w:highlight w:val="lightGray"/>
-        </w:rPr>
-      </w:r>
-    </w:p>
-    <w:p>
-      <w:pPr>
-        <w:pBdr/>
-        <w:spacing/>
+        <w:pBdr/>
+        <w:spacing w:line="113" w:lineRule="exact"/>
         <w:ind/>
         <w:rPr/>
       </w:pPr>
       <w:r>
-        <w:t xml:space="preserve">Firstly, IPv6 will be enable and then DHCPv6 will be set up</w:t>
+        <w:rPr>
+          <w:rFonts w:ascii="Terminal" w:hAnsi="Terminal" w:eastAsia="Terminal" w:cs="Terminal"/>
+          <w:highlight w:val="none"/>
+        </w:rPr>
+        <w:t xml:space="preserve">enable </w:t>
       </w:r>
       <w:r/>
     </w:p>
@@ -4865,7 +4909,7 @@
           <w:rFonts w:ascii="Terminal" w:hAnsi="Terminal" w:eastAsia="Terminal" w:cs="Terminal"/>
           <w:highlight w:val="none"/>
         </w:rPr>
-        <w:t xml:space="preserve">enable </w:t>
+        <w:t xml:space="preserve">configure terminal</w:t>
       </w:r>
       <w:r/>
     </w:p>
@@ -4881,7 +4925,7 @@
           <w:rFonts w:ascii="Terminal" w:hAnsi="Terminal" w:eastAsia="Terminal" w:cs="Terminal"/>
           <w:highlight w:val="none"/>
         </w:rPr>
-        <w:t xml:space="preserve">configure terminal</w:t>
+        <w:t xml:space="preserve">hostname rt1</w:t>
       </w:r>
       <w:r/>
     </w:p>
@@ -4897,7 +4941,7 @@
           <w:rFonts w:ascii="Terminal" w:hAnsi="Terminal" w:eastAsia="Terminal" w:cs="Terminal"/>
           <w:highlight w:val="none"/>
         </w:rPr>
-        <w:t xml:space="preserve">hostname rt1</w:t>
+        <w:t xml:space="preserve">ipv6 unicast-routing </w:t>
       </w:r>
       <w:r/>
     </w:p>
@@ -4913,7 +4957,6 @@
           <w:rFonts w:ascii="Terminal" w:hAnsi="Terminal" w:eastAsia="Terminal" w:cs="Terminal"/>
           <w:highlight w:val="none"/>
         </w:rPr>
-        <w:t xml:space="preserve">ipv6 unicast-routing </w:t>
       </w:r>
       <w:r/>
     </w:p>
@@ -4929,6 +4972,7 @@
           <w:rFonts w:ascii="Terminal" w:hAnsi="Terminal" w:eastAsia="Terminal" w:cs="Terminal"/>
           <w:highlight w:val="none"/>
         </w:rPr>
+        <w:t xml:space="preserve">interface gigabitEthernet 0/0</w:t>
       </w:r>
       <w:r/>
     </w:p>
@@ -4944,23 +4988,7 @@
           <w:rFonts w:ascii="Terminal" w:hAnsi="Terminal" w:eastAsia="Terminal" w:cs="Terminal"/>
           <w:highlight w:val="none"/>
         </w:rPr>
-        <w:t xml:space="preserve">interface gigabitEthernet 0/0</w:t>
-      </w:r>
-      <w:r/>
-    </w:p>
-    <w:p>
-      <w:pPr>
-        <w:pBdr/>
-        <w:spacing w:line="113" w:lineRule="exact"/>
-        <w:ind/>
-        <w:rPr/>
-      </w:pPr>
-      <w:r>
-        <w:rPr>
-          <w:rFonts w:ascii="Terminal" w:hAnsi="Terminal" w:eastAsia="Terminal" w:cs="Terminal"/>
-          <w:highlight w:val="none"/>
-        </w:rPr>
-        <w:t xml:space="preserve">ipv6 address 2000::1/64</w:t>
+        <w:t xml:space="preserve">ipv6 address 2000::2/64</w:t>
       </w:r>
       <w:r/>
     </w:p>
@@ -5413,6 +5441,26 @@
     </w:p>
     <w:p>
       <w:pPr>
+        <w:pBdr/>
+        <w:spacing/>
+        <w:ind/>
+        <w:rPr>
+          <w:highlight w:val="none"/>
+        </w:rPr>
+      </w:pPr>
+      <w:r>
+        <w:rPr>
+          <w:highlight w:val="none"/>
+        </w:rPr>
+      </w:r>
+      <w:r>
+        <w:rPr>
+          <w:highlight w:val="none"/>
+        </w:rPr>
+      </w:r>
+    </w:p>
+    <w:p>
+      <w:pPr>
         <w:pStyle w:val="978"/>
         <w:pBdr/>
         <w:spacing/>
@@ -6720,68 +6768,667 @@
     <w:p>
       <w:pPr>
         <w:pBdr/>
+        <w:shd w:val="nil"/>
         <w:spacing/>
         <w:ind/>
         <w:rPr/>
       </w:pPr>
+      <w:r>
+        <w:br w:type="page" w:clear="all"/>
+      </w:r>
+      <w:r/>
+    </w:p>
+    <w:p>
+      <w:pPr>
+        <w:pStyle w:val="977"/>
+        <w:pBdr/>
+        <w:spacing/>
+        <w:ind/>
+        <w:rPr>
+          <w:highlight w:val="none"/>
+        </w:rPr>
+      </w:pPr>
+      <w:r>
+        <w:rPr>
+          <w:highlight w:val="none"/>
+        </w:rPr>
+      </w:r>
+      <w:r>
+        <w:rPr>
+          <w:highlight w:val="none"/>
+        </w:rPr>
+        <w:t xml:space="preserve">Implement Additional Protocols: HSRPv2 IPv6</w:t>
+      </w:r>
+      <w:r>
+        <w:rPr>
+          <w:highlight w:val="none"/>
+        </w:rPr>
+      </w:r>
+      <w:r>
+        <w:rPr>
+          <w:highlight w:val="none"/>
+        </w:rPr>
+      </w:r>
+    </w:p>
+    <w:p>
+      <w:pPr>
+        <w:pStyle w:val="1003"/>
+        <w:numPr>
+          <w:ilvl w:val="0"/>
+          <w:numId w:val="50"/>
+        </w:numPr>
+        <w:pBdr/>
+        <w:spacing/>
+        <w:ind/>
+        <w:rPr>
+          <w:highlight w:val="none"/>
+        </w:rPr>
+      </w:pPr>
+      <w:r>
+        <w:rPr>
+          <w:highlight w:val="none"/>
+        </w:rPr>
+        <w:t xml:space="preserve">HSRP IPv6 Address: </w:t>
+      </w:r>
+      <w:r>
+        <w:rPr>
+          <w:highlight w:val="none"/>
+        </w:rPr>
+        <w:t xml:space="preserve">2000::1/64</w:t>
+      </w:r>
+      <w:r>
+        <w:rPr>
+          <w:highlight w:val="none"/>
+        </w:rPr>
+      </w:r>
+      <w:r>
+        <w:rPr>
+          <w:highlight w:val="none"/>
+        </w:rPr>
+      </w:r>
+    </w:p>
+    <w:p>
+      <w:pPr>
+        <w:pStyle w:val="1003"/>
+        <w:numPr>
+          <w:ilvl w:val="0"/>
+          <w:numId w:val="50"/>
+        </w:numPr>
+        <w:pBdr/>
+        <w:spacing/>
+        <w:ind/>
+        <w:rPr>
+          <w:highlight w:val="none"/>
+        </w:rPr>
+      </w:pPr>
+      <w:r>
+        <w:rPr>
+          <w:highlight w:val="none"/>
+        </w:rPr>
+        <w:t xml:space="preserve">R1</w:t>
+      </w:r>
+      <w:r>
+        <w:rPr>
+          <w:highlight w:val="none"/>
+        </w:rPr>
+        <w:t xml:space="preserve"> gigabitEthernet 0/0 :  </w:t>
+      </w:r>
+      <w:r>
+        <w:rPr>
+          <w:highlight w:val="none"/>
+        </w:rPr>
+        <w:t xml:space="preserve">2000::2</w:t>
+      </w:r>
+      <w:r>
+        <w:rPr>
+          <w:highlight w:val="none"/>
+        </w:rPr>
+        <w:t xml:space="preserve"> (primary router)</w:t>
+      </w:r>
+      <w:r>
+        <w:rPr>
+          <w:highlight w:val="none"/>
+        </w:rPr>
+      </w:r>
+      <w:r>
+        <w:rPr>
+          <w:highlight w:val="none"/>
+        </w:rPr>
+      </w:r>
+    </w:p>
+    <w:p>
+      <w:pPr>
+        <w:pStyle w:val="1003"/>
+        <w:numPr>
+          <w:ilvl w:val="0"/>
+          <w:numId w:val="51"/>
+        </w:numPr>
+        <w:pBdr/>
+        <w:spacing/>
+        <w:ind/>
+        <w:rPr>
+          <w:highlight w:val="none"/>
+        </w:rPr>
+      </w:pPr>
+      <w:r>
+        <w:rPr>
+          <w:highlight w:val="none"/>
+        </w:rPr>
+        <w:t xml:space="preserve">R2 </w:t>
+      </w:r>
+      <w:r>
+        <w:rPr>
+          <w:highlight w:val="none"/>
+        </w:rPr>
+        <w:t xml:space="preserve">gigabitEthernet 0/0 :  </w:t>
+      </w:r>
+      <w:r>
+        <w:rPr>
+          <w:highlight w:val="none"/>
+        </w:rPr>
+        <w:t xml:space="preserve">2000::3</w:t>
+      </w:r>
+      <w:r>
+        <w:rPr>
+          <w:highlight w:val="none"/>
+        </w:rPr>
+        <w:t xml:space="preserve"> (secondary router)</w:t>
+      </w:r>
+      <w:r>
+        <w:rPr>
+          <w:highlight w:val="none"/>
+        </w:rPr>
+      </w:r>
+      <w:r>
+        <w:rPr>
+          <w:highlight w:val="none"/>
+        </w:rPr>
+      </w:r>
+    </w:p>
+    <w:p>
+      <w:pPr>
+        <w:pBdr/>
+        <w:shd w:val="nil" w:color="000000"/>
+        <w:spacing/>
+        <w:ind/>
+        <w:outlineLvl w:val="2"/>
+        <w:rPr>
+          <w:rFonts w:ascii="Arial" w:hAnsi="Arial" w:cs="Arial"/>
+          <w:highlight w:val="none"/>
+          <w14:ligatures w14:val="none"/>
+        </w:rPr>
+      </w:pPr>
+      <w:r>
+        <w:rPr>
+          <w:rFonts w:ascii="Arial" w:hAnsi="Arial" w:cs="Arial"/>
+          <w:highlight w:val="none"/>
+          <w14:ligatures w14:val="none"/>
+        </w:rPr>
+      </w:r>
+      <w:r>
+        <w:rPr>
+          <w:rFonts w:ascii="Arial" w:hAnsi="Arial" w:cs="Arial"/>
+          <w:highlight w:val="none"/>
+          <w14:ligatures w14:val="none"/>
+        </w:rPr>
+      </w:r>
+    </w:p>
+    <w:p>
+      <w:pPr>
+        <w:pStyle w:val="978"/>
+        <w:pBdr/>
+        <w:spacing/>
+        <w:ind/>
+        <w:rPr>
+          <w:highlight w:val="lightGray"/>
+        </w:rPr>
+      </w:pPr>
+      <w:r>
+        <w:rPr>
+          <w:highlight w:val="lightGray"/>
+        </w:rPr>
+        <w:t xml:space="preserve">Router </w:t>
+      </w:r>
+      <w:r>
+        <w:rPr>
+          <w:highlight w:val="lightGray"/>
+        </w:rPr>
+        <w:t xml:space="preserve">1 (rt1)</w:t>
+      </w:r>
+      <w:r>
+        <w:rPr>
+          <w:highlight w:val="lightGray"/>
+        </w:rPr>
+      </w:r>
+      <w:r>
+        <w:rPr>
+          <w:highlight w:val="lightGray"/>
+        </w:rPr>
+      </w:r>
+    </w:p>
+    <w:p>
+      <w:pPr>
+        <w:pBdr/>
+        <w:spacing w:line="283" w:lineRule="exact"/>
+        <w:ind/>
+        <w:rPr>
+          <w:rFonts w:ascii="Terminal" w:hAnsi="Terminal" w:cs="Terminal"/>
+          <w:highlight w:val="none"/>
+        </w:rPr>
+      </w:pPr>
+      <w:r>
+        <w:rPr>
+          <w:rFonts w:ascii="Terminal" w:hAnsi="Terminal" w:eastAsia="Terminal" w:cs="Terminal"/>
+        </w:rPr>
+        <w:t xml:space="preserve">enable</w:t>
+      </w:r>
+      <w:r>
+        <w:rPr>
+          <w:rFonts w:ascii="Terminal" w:hAnsi="Terminal" w:cs="Terminal"/>
+        </w:rPr>
+      </w:r>
+      <w:r>
+        <w:rPr>
+          <w:rFonts w:ascii="Terminal" w:hAnsi="Terminal" w:cs="Terminal"/>
+        </w:rPr>
+      </w:r>
+    </w:p>
+    <w:p>
+      <w:pPr>
+        <w:pBdr/>
+        <w:spacing w:line="283" w:lineRule="exact"/>
+        <w:ind/>
+        <w:rPr>
+          <w:rFonts w:ascii="Terminal" w:hAnsi="Terminal" w:cs="Terminal"/>
+          <w:highlight w:val="none"/>
+        </w:rPr>
+      </w:pPr>
+      <w:r>
+        <w:rPr>
+          <w:rFonts w:ascii="Terminal" w:hAnsi="Terminal" w:cs="Terminal"/>
+          <w:highlight w:val="none"/>
+        </w:rPr>
+      </w:r>
+      <w:r>
+        <w:rPr>
+          <w:rFonts w:ascii="Terminal" w:hAnsi="Terminal" w:cs="Terminal"/>
+          <w:highlight w:val="none"/>
+        </w:rPr>
+        <w:t xml:space="preserve">configure terminal</w:t>
+      </w:r>
+      <w:r>
+        <w:rPr>
+          <w:rFonts w:ascii="Terminal" w:hAnsi="Terminal" w:cs="Terminal"/>
+          <w:highlight w:val="none"/>
+        </w:rPr>
+      </w:r>
+      <w:r>
+        <w:rPr>
+          <w:rFonts w:ascii="Terminal" w:hAnsi="Terminal" w:cs="Terminal"/>
+          <w:highlight w:val="none"/>
+        </w:rPr>
+      </w:r>
+    </w:p>
+    <w:p>
+      <w:pPr>
+        <w:pBdr/>
+        <w:spacing w:line="283" w:lineRule="exact"/>
+        <w:ind/>
+        <w:rPr>
+          <w:rFonts w:ascii="Terminal" w:hAnsi="Terminal" w:cs="Terminal"/>
+          <w:highlight w:val="none"/>
+        </w:rPr>
+      </w:pPr>
+      <w:r>
+        <w:rPr>
+          <w:rFonts w:ascii="Terminal" w:hAnsi="Terminal" w:cs="Terminal"/>
+          <w:highlight w:val="none"/>
+        </w:rPr>
+      </w:r>
+      <w:r>
+        <w:rPr>
+          <w:rFonts w:ascii="Terminal" w:hAnsi="Terminal" w:cs="Terminal"/>
+          <w:highlight w:val="none"/>
+        </w:rPr>
+        <w:t xml:space="preserve">interface gigabitEthernet 0/0</w:t>
+      </w:r>
+      <w:r>
+        <w:rPr>
+          <w:rFonts w:ascii="Terminal" w:hAnsi="Terminal" w:cs="Terminal"/>
+          <w:highlight w:val="none"/>
+        </w:rPr>
+      </w:r>
+      <w:r>
+        <w:rPr>
+          <w:rFonts w:ascii="Terminal" w:hAnsi="Terminal" w:cs="Terminal"/>
+          <w:highlight w:val="none"/>
+        </w:rPr>
+      </w:r>
+    </w:p>
+    <w:p>
+      <w:pPr>
+        <w:pBdr/>
+        <w:spacing w:line="283" w:lineRule="exact"/>
+        <w:ind/>
+        <w:rPr>
+          <w:rFonts w:ascii="Terminal" w:hAnsi="Terminal" w:cs="Terminal"/>
+          <w:highlight w:val="none"/>
+        </w:rPr>
+      </w:pPr>
+      <w:r>
+        <w:rPr>
+          <w:rFonts w:ascii="Terminal" w:hAnsi="Terminal" w:cs="Terminal"/>
+          <w:highlight w:val="none"/>
+        </w:rPr>
+      </w:r>
+      <w:r>
+        <w:rPr>
+          <w:rFonts w:ascii="Terminal" w:hAnsi="Terminal" w:cs="Terminal"/>
+          <w:highlight w:val="none"/>
+        </w:rPr>
+        <w:t xml:space="preserve">ipv6 address 2000::2/64</w:t>
+      </w:r>
+      <w:r>
+        <w:rPr>
+          <w:rFonts w:ascii="Terminal" w:hAnsi="Terminal" w:cs="Terminal"/>
+          <w:highlight w:val="none"/>
+        </w:rPr>
+      </w:r>
+      <w:r>
+        <w:rPr>
+          <w:rFonts w:ascii="Terminal" w:hAnsi="Terminal" w:cs="Terminal"/>
+          <w:highlight w:val="none"/>
+        </w:rPr>
+      </w:r>
+    </w:p>
+    <w:p>
+      <w:pPr>
+        <w:pBdr/>
+        <w:spacing w:line="283" w:lineRule="exact"/>
+        <w:ind/>
+        <w:rPr>
+          <w:rFonts w:ascii="Terminal" w:hAnsi="Terminal" w:cs="Terminal"/>
+          <w:highlight w:val="none"/>
+        </w:rPr>
+      </w:pPr>
+      <w:r>
+        <w:rPr>
+          <w:rFonts w:ascii="Terminal" w:hAnsi="Terminal" w:cs="Terminal"/>
+          <w:highlight w:val="none"/>
+        </w:rPr>
+      </w:r>
+      <w:r>
+        <w:rPr>
+          <w:rFonts w:ascii="Terminal" w:hAnsi="Terminal" w:cs="Terminal"/>
+          <w:highlight w:val="none"/>
+        </w:rPr>
+        <w:t xml:space="preserve">standby version 2</w:t>
+      </w:r>
+      <w:r>
+        <w:rPr>
+          <w:rFonts w:ascii="Terminal" w:hAnsi="Terminal" w:cs="Terminal"/>
+          <w:highlight w:val="none"/>
+        </w:rPr>
+      </w:r>
+      <w:r>
+        <w:rPr>
+          <w:rFonts w:ascii="Terminal" w:hAnsi="Terminal" w:cs="Terminal"/>
+          <w:highlight w:val="none"/>
+        </w:rPr>
+      </w:r>
+    </w:p>
+    <w:p>
+      <w:pPr>
+        <w:pBdr/>
+        <w:spacing w:line="283" w:lineRule="exact"/>
+        <w:ind/>
+        <w:rPr>
+          <w:rFonts w:ascii="Terminal" w:hAnsi="Terminal" w:cs="Terminal"/>
+          <w:highlight w:val="none"/>
+        </w:rPr>
+      </w:pPr>
+      <w:r>
+        <w:rPr>
+          <w:rFonts w:ascii="Terminal" w:hAnsi="Terminal" w:cs="Terminal"/>
+          <w:highlight w:val="none"/>
+        </w:rPr>
+      </w:r>
+      <w:r>
+        <w:rPr>
+          <w:rFonts w:ascii="Terminal" w:hAnsi="Terminal" w:cs="Terminal"/>
+          <w:highlight w:val="none"/>
+        </w:rPr>
+        <w:t xml:space="preserve">standby 1 ipv6 autoconfig</w:t>
+      </w:r>
+      <w:r>
+        <w:rPr>
+          <w:rFonts w:ascii="Terminal" w:hAnsi="Terminal" w:cs="Terminal"/>
+          <w:highlight w:val="none"/>
+        </w:rPr>
+      </w:r>
+      <w:r>
+        <w:rPr>
+          <w:rFonts w:ascii="Terminal" w:hAnsi="Terminal" w:cs="Terminal"/>
+          <w:highlight w:val="none"/>
+        </w:rPr>
+      </w:r>
+    </w:p>
+    <w:p>
+      <w:pPr>
+        <w:pBdr/>
+        <w:spacing w:line="283" w:lineRule="exact"/>
+        <w:ind/>
+        <w:rPr>
+          <w:rFonts w:ascii="Terminal" w:hAnsi="Terminal" w:cs="Terminal"/>
+          <w:highlight w:val="none"/>
+        </w:rPr>
+      </w:pPr>
+      <w:r>
+        <w:rPr>
+          <w:rFonts w:ascii="Terminal" w:hAnsi="Terminal" w:cs="Terminal"/>
+          <w:highlight w:val="none"/>
+        </w:rPr>
+      </w:r>
+      <w:r>
+        <w:rPr>
+          <w:rFonts w:ascii="Terminal" w:hAnsi="Terminal" w:cs="Terminal"/>
+          <w:highlight w:val="none"/>
+        </w:rPr>
+        <w:t xml:space="preserve">standby 1 priority 120</w:t>
+      </w:r>
+      <w:r>
+        <w:rPr>
+          <w:rFonts w:ascii="Terminal" w:hAnsi="Terminal" w:cs="Terminal"/>
+          <w:highlight w:val="none"/>
+        </w:rPr>
+      </w:r>
+      <w:r>
+        <w:rPr>
+          <w:rFonts w:ascii="Terminal" w:hAnsi="Terminal" w:cs="Terminal"/>
+          <w:highlight w:val="none"/>
+        </w:rPr>
+      </w:r>
+    </w:p>
+    <w:p>
+      <w:pPr>
+        <w:pBdr/>
+        <w:spacing w:line="283" w:lineRule="exact"/>
+        <w:ind/>
+        <w:rPr>
+          <w:rFonts w:ascii="Terminal" w:hAnsi="Terminal" w:cs="Terminal"/>
+          <w:highlight w:val="none"/>
+        </w:rPr>
+      </w:pPr>
+      <w:r>
+        <w:rPr>
+          <w:rFonts w:ascii="Terminal" w:hAnsi="Terminal" w:cs="Terminal"/>
+          <w:highlight w:val="none"/>
+        </w:rPr>
+      </w:r>
+      <w:r>
+        <w:rPr>
+          <w:rFonts w:ascii="Terminal" w:hAnsi="Terminal" w:cs="Terminal"/>
+          <w:highlight w:val="none"/>
+        </w:rPr>
+        <w:t xml:space="preserve">no shutdown</w:t>
+      </w:r>
+      <w:r>
+        <w:rPr>
+          <w:rFonts w:ascii="Terminal" w:hAnsi="Terminal" w:cs="Terminal"/>
+          <w:highlight w:val="none"/>
+        </w:rPr>
+      </w:r>
+      <w:r>
+        <w:rPr>
+          <w:rFonts w:ascii="Terminal" w:hAnsi="Terminal" w:cs="Terminal"/>
+          <w:highlight w:val="none"/>
+        </w:rPr>
+      </w:r>
+    </w:p>
+    <w:p>
+      <w:pPr>
+        <w:pBdr/>
+        <w:spacing w:line="283" w:lineRule="exact"/>
+        <w:ind/>
+        <w:rPr>
+          <w:rFonts w:ascii="Terminal" w:hAnsi="Terminal" w:cs="Terminal"/>
+          <w:highlight w:val="none"/>
+        </w:rPr>
+      </w:pPr>
+      <w:r>
+        <w:rPr>
+          <w:rFonts w:ascii="Terminal" w:hAnsi="Terminal" w:cs="Terminal"/>
+          <w:highlight w:val="none"/>
+        </w:rPr>
+        <w:t xml:space="preserve">Exit</w:t>
+      </w:r>
+      <w:r>
+        <w:rPr>
+          <w:rFonts w:ascii="Terminal" w:hAnsi="Terminal" w:cs="Terminal"/>
+          <w:highlight w:val="none"/>
+        </w:rPr>
+      </w:r>
+    </w:p>
+    <w:p>
+      <w:pPr>
+        <w:pBdr/>
+        <w:spacing w:line="283" w:lineRule="exact"/>
+        <w:ind/>
+        <w:rPr>
+          <w:rFonts w:ascii="Terminal" w:hAnsi="Terminal" w:cs="Terminal"/>
+          <w:highlight w:val="none"/>
+        </w:rPr>
+      </w:pPr>
+      <w:r>
+        <w:rPr>
+          <w:rFonts w:ascii="Terminal" w:hAnsi="Terminal" w:cs="Terminal"/>
+          <w:highlight w:val="none"/>
+        </w:rPr>
+        <w:t xml:space="preserve">Do wr</w:t>
+      </w:r>
+      <w:r>
+        <w:rPr>
+          <w:rFonts w:ascii="Terminal" w:hAnsi="Terminal" w:cs="Terminal"/>
+          <w:highlight w:val="none"/>
+        </w:rPr>
+      </w:r>
+    </w:p>
+    <w:p>
+      <w:pPr>
+        <w:pBdr/>
+        <w:spacing w:line="283" w:lineRule="exact"/>
+        <w:ind/>
+        <w:rPr>
+          <w:rFonts w:ascii="Terminal" w:hAnsi="Terminal" w:cs="Terminal"/>
+          <w:highlight w:val="none"/>
+          <w14:ligatures w14:val="none"/>
+        </w:rPr>
+      </w:pPr>
+      <w:r>
+        <w:rPr>
+          <w:rFonts w:ascii="Terminal" w:hAnsi="Terminal" w:eastAsia="Terminal" w:cs="Terminal"/>
+          <w:highlight w:val="none"/>
+          <w14:ligatures w14:val="none"/>
+        </w:rPr>
+        <w:t xml:space="preserve">exit</w:t>
+      </w:r>
+      <w:r>
+        <w:rPr>
+          <w:rFonts w:ascii="Terminal" w:hAnsi="Terminal" w:eastAsia="Terminal" w:cs="Terminal"/>
+          <w:highlight w:val="none"/>
+        </w:rPr>
+      </w:r>
+    </w:p>
+    <w:p>
+      <w:pPr>
+        <w:pBdr/>
+        <w:spacing w:line="283" w:lineRule="exact"/>
+        <w:ind/>
+        <w:rPr>
+          <w:rFonts w:ascii="Terminal" w:hAnsi="Terminal" w:cs="Terminal"/>
+          <w:highlight w:val="none"/>
+        </w:rPr>
+      </w:pPr>
+      <w:r>
+        <w:rPr>
+          <w:rFonts w:ascii="Terminal" w:hAnsi="Terminal" w:eastAsia="Terminal" w:cs="Terminal"/>
+          <w:highlight w:val="none"/>
+          <w14:ligatures w14:val="none"/>
+        </w:rPr>
+        <w:t xml:space="preserve">exit</w:t>
+      </w:r>
+      <w:r>
+        <w:rPr>
+          <w:rFonts w:ascii="Arial" w:hAnsi="Arial" w:cs="Arial"/>
+          <w:highlight w:val="none"/>
+          <w14:ligatures w14:val="none"/>
+        </w:rPr>
+        <w:br w:type="page" w:clear="all"/>
+      </w:r>
       <w:r/>
       <w:r/>
     </w:p>
     <w:p>
       <w:pPr>
-        <w:pBdr/>
-        <w:spacing/>
-        <w:ind/>
-        <w:rPr/>
-      </w:pPr>
-      <w:r>
-        <w:rPr>
-          <w:highlight w:val="none"/>
-        </w:rPr>
-      </w:r>
-      <w:r>
-        <w:rPr>
-          <w:highlight w:val="none"/>
-        </w:rPr>
-      </w:r>
-      <w:r/>
+        <w:pStyle w:val="977"/>
+        <w:pBdr/>
+        <w:spacing/>
+        <w:ind/>
+        <w:outlineLvl w:val="2"/>
+        <w:rPr>
+          <w:rFonts w:ascii="Arial" w:hAnsi="Arial" w:cs="Arial"/>
+          <w:highlight w:val="none"/>
+          <w14:ligatures w14:val="none"/>
+        </w:rPr>
+      </w:pPr>
+      <w:r>
+        <w:rPr>
+          <w:rFonts w:ascii="Arial" w:hAnsi="Arial" w:eastAsia="Arial" w:cs="Arial"/>
+          <w:highlight w:val="none"/>
+          <w:lang w:eastAsia="en-GB"/>
+          <w14:ligatures w14:val="none"/>
+        </w:rPr>
+      </w:r>
+      <w:r>
+        <w:rPr>
+          <w:rFonts w:ascii="Arial" w:hAnsi="Arial" w:eastAsia="Arial" w:cs="Arial"/>
+          <w:highlight w:val="none"/>
+          <w:lang w:eastAsia="en-GB"/>
+          <w14:ligatures w14:val="none"/>
+        </w:rPr>
+      </w:r>
     </w:p>
     <w:p>
       <w:pPr>
-        <w:pBdr/>
-        <w:spacing w:line="113" w:lineRule="exact"/>
-        <w:ind/>
-        <w:rPr>
-          <w:rFonts w:ascii="Terminal" w:hAnsi="Terminal" w:cs="Terminal"/>
-        </w:rPr>
-      </w:pPr>
-      <w:r>
-        <w:rPr>
-          <w:rFonts w:ascii="Terminal" w:hAnsi="Terminal" w:eastAsia="Terminal" w:cs="Terminal"/>
-          <w:highlight w:val="none"/>
-        </w:rPr>
-      </w:r>
-      <w:r>
-        <w:rPr>
-          <w:rFonts w:ascii="Terminal" w:hAnsi="Terminal" w:cs="Terminal"/>
-        </w:rPr>
-      </w:r>
-      <w:r>
-        <w:rPr>
-          <w:rFonts w:ascii="Terminal" w:hAnsi="Terminal" w:cs="Terminal"/>
-        </w:rPr>
-      </w:r>
-    </w:p>
-    <w:p>
-      <w:pPr>
         <w:pStyle w:val="977"/>
         <w:pBdr/>
         <w:spacing/>
         <w:ind/>
         <w:outlineLvl w:val="2"/>
         <w:rPr>
-          <w:rFonts w:ascii="Arial" w:hAnsi="Arial" w:cs="Arial"/>
-          <w:highlight w:val="none"/>
+          <w:rFonts w:ascii="Arial" w:hAnsi="Arial" w:eastAsia="Arial" w:cs="Arial"/>
+          <w:highlight w:val="none"/>
+          <w:lang w:eastAsia="en-GB"/>
           <w14:ligatures w14:val="none"/>
         </w:rPr>
       </w:pPr>
@@ -18310,6 +18957,718 @@
         <w:pBdr/>
         <w:spacing/>
         <w:ind w:hanging="360" w:left="6480"/>
+      </w:pPr>
+      <w:rPr>
+        <w:rFonts w:hint="default" w:ascii="Wingdings" w:hAnsi="Wingdings" w:eastAsia="Wingdings" w:cs="Wingdings"/>
+      </w:rPr>
+      <w:start w:val="1"/>
+      <w:suff w:val="tab"/>
+    </w:lvl>
+  </w:abstractNum>
+  <w:abstractNum w:abstractNumId="46">
+    <w:lvl w:ilvl="0">
+      <w:isLgl w:val="false"/>
+      <w:lvlJc w:val="left"/>
+      <w:lvlText w:val="%1."/>
+      <w:numFmt w:val="decimal"/>
+      <w:pPr>
+        <w:pBdr/>
+        <w:spacing/>
+        <w:ind w:hanging="360" w:left="709"/>
+      </w:pPr>
+      <w:rPr/>
+      <w:start w:val="1"/>
+      <w:suff w:val="tab"/>
+    </w:lvl>
+    <w:lvl w:ilvl="1">
+      <w:isLgl w:val="false"/>
+      <w:lvlJc w:val="left"/>
+      <w:lvlText w:val="%2."/>
+      <w:numFmt w:val="lowerLetter"/>
+      <w:pPr>
+        <w:pBdr/>
+        <w:spacing/>
+        <w:ind w:hanging="360" w:left="1429"/>
+      </w:pPr>
+      <w:rPr/>
+      <w:start w:val="1"/>
+      <w:suff w:val="tab"/>
+    </w:lvl>
+    <w:lvl w:ilvl="2">
+      <w:isLgl w:val="false"/>
+      <w:lvlJc w:val="right"/>
+      <w:lvlText w:val="%3."/>
+      <w:numFmt w:val="lowerRoman"/>
+      <w:pPr>
+        <w:pBdr/>
+        <w:spacing/>
+        <w:ind w:hanging="180" w:left="2149"/>
+      </w:pPr>
+      <w:rPr/>
+      <w:start w:val="1"/>
+      <w:suff w:val="tab"/>
+    </w:lvl>
+    <w:lvl w:ilvl="3">
+      <w:isLgl w:val="false"/>
+      <w:lvlJc w:val="left"/>
+      <w:lvlText w:val="%4."/>
+      <w:numFmt w:val="decimal"/>
+      <w:pPr>
+        <w:pBdr/>
+        <w:spacing/>
+        <w:ind w:hanging="360" w:left="2869"/>
+      </w:pPr>
+      <w:rPr/>
+      <w:start w:val="1"/>
+      <w:suff w:val="tab"/>
+    </w:lvl>
+    <w:lvl w:ilvl="4">
+      <w:isLgl w:val="false"/>
+      <w:lvlJc w:val="left"/>
+      <w:lvlText w:val="%5."/>
+      <w:numFmt w:val="lowerLetter"/>
+      <w:pPr>
+        <w:pBdr/>
+        <w:spacing/>
+        <w:ind w:hanging="360" w:left="3589"/>
+      </w:pPr>
+      <w:rPr/>
+      <w:start w:val="1"/>
+      <w:suff w:val="tab"/>
+    </w:lvl>
+    <w:lvl w:ilvl="5">
+      <w:isLgl w:val="false"/>
+      <w:lvlJc w:val="right"/>
+      <w:lvlText w:val="%6."/>
+      <w:numFmt w:val="lowerRoman"/>
+      <w:pPr>
+        <w:pBdr/>
+        <w:spacing/>
+        <w:ind w:hanging="180" w:left="4309"/>
+      </w:pPr>
+      <w:rPr/>
+      <w:start w:val="1"/>
+      <w:suff w:val="tab"/>
+    </w:lvl>
+    <w:lvl w:ilvl="6">
+      <w:isLgl w:val="false"/>
+      <w:lvlJc w:val="left"/>
+      <w:lvlText w:val="%7."/>
+      <w:numFmt w:val="decimal"/>
+      <w:pPr>
+        <w:pBdr/>
+        <w:spacing/>
+        <w:ind w:hanging="360" w:left="5029"/>
+      </w:pPr>
+      <w:rPr/>
+      <w:start w:val="1"/>
+      <w:suff w:val="tab"/>
+    </w:lvl>
+    <w:lvl w:ilvl="7">
+      <w:isLgl w:val="false"/>
+      <w:lvlJc w:val="left"/>
+      <w:lvlText w:val="%8."/>
+      <w:numFmt w:val="lowerLetter"/>
+      <w:pPr>
+        <w:pBdr/>
+        <w:spacing/>
+        <w:ind w:hanging="360" w:left="5749"/>
+      </w:pPr>
+      <w:rPr/>
+      <w:start w:val="1"/>
+      <w:suff w:val="tab"/>
+    </w:lvl>
+    <w:lvl w:ilvl="8">
+      <w:isLgl w:val="false"/>
+      <w:lvlJc w:val="right"/>
+      <w:lvlText w:val="%9."/>
+      <w:numFmt w:val="lowerRoman"/>
+      <w:pPr>
+        <w:pBdr/>
+        <w:spacing/>
+        <w:ind w:hanging="180" w:left="6469"/>
+      </w:pPr>
+      <w:rPr/>
+      <w:start w:val="1"/>
+      <w:suff w:val="tab"/>
+    </w:lvl>
+  </w:abstractNum>
+  <w:abstractNum w:abstractNumId="47">
+    <w:lvl w:ilvl="0">
+      <w:isLgl w:val="false"/>
+      <w:lvlJc w:val="left"/>
+      <w:lvlText w:val="v"/>
+      <w:numFmt w:val="bullet"/>
+      <w:pPr>
+        <w:pBdr/>
+        <w:spacing/>
+        <w:ind w:hanging="360" w:left="709"/>
+      </w:pPr>
+      <w:rPr>
+        <w:rFonts w:ascii="Wingdings" w:hAnsi="Wingdings" w:eastAsia="Wingdings" w:cs="Wingdings"/>
+      </w:rPr>
+      <w:start w:val="1"/>
+      <w:suff w:val="tab"/>
+    </w:lvl>
+    <w:lvl w:ilvl="1">
+      <w:isLgl w:val="false"/>
+      <w:lvlJc w:val="left"/>
+      <w:lvlText w:val="o"/>
+      <w:numFmt w:val="bullet"/>
+      <w:pPr>
+        <w:pBdr/>
+        <w:spacing/>
+        <w:ind w:hanging="360" w:left="1429"/>
+      </w:pPr>
+      <w:rPr>
+        <w:rFonts w:hint="default" w:ascii="Courier New" w:hAnsi="Courier New" w:eastAsia="Courier New" w:cs="Courier New"/>
+      </w:rPr>
+      <w:start w:val="1"/>
+      <w:suff w:val="tab"/>
+    </w:lvl>
+    <w:lvl w:ilvl="2">
+      <w:isLgl w:val="false"/>
+      <w:lvlJc w:val="left"/>
+      <w:lvlText w:val="§"/>
+      <w:numFmt w:val="bullet"/>
+      <w:pPr>
+        <w:pBdr/>
+        <w:spacing/>
+        <w:ind w:hanging="360" w:left="2149"/>
+      </w:pPr>
+      <w:rPr>
+        <w:rFonts w:hint="default" w:ascii="Wingdings" w:hAnsi="Wingdings" w:eastAsia="Wingdings" w:cs="Wingdings"/>
+      </w:rPr>
+      <w:start w:val="1"/>
+      <w:suff w:val="tab"/>
+    </w:lvl>
+    <w:lvl w:ilvl="3">
+      <w:isLgl w:val="false"/>
+      <w:lvlJc w:val="left"/>
+      <w:lvlText w:val="·"/>
+      <w:numFmt w:val="bullet"/>
+      <w:pPr>
+        <w:pBdr/>
+        <w:spacing/>
+        <w:ind w:hanging="360" w:left="2869"/>
+      </w:pPr>
+      <w:rPr>
+        <w:rFonts w:hint="default" w:ascii="Symbol" w:hAnsi="Symbol" w:eastAsia="Symbol" w:cs="Symbol"/>
+      </w:rPr>
+      <w:start w:val="1"/>
+      <w:suff w:val="tab"/>
+    </w:lvl>
+    <w:lvl w:ilvl="4">
+      <w:isLgl w:val="false"/>
+      <w:lvlJc w:val="left"/>
+      <w:lvlText w:val="o"/>
+      <w:numFmt w:val="bullet"/>
+      <w:pPr>
+        <w:pBdr/>
+        <w:spacing/>
+        <w:ind w:hanging="360" w:left="3589"/>
+      </w:pPr>
+      <w:rPr>
+        <w:rFonts w:hint="default" w:ascii="Courier New" w:hAnsi="Courier New" w:eastAsia="Courier New" w:cs="Courier New"/>
+      </w:rPr>
+      <w:start w:val="1"/>
+      <w:suff w:val="tab"/>
+    </w:lvl>
+    <w:lvl w:ilvl="5">
+      <w:isLgl w:val="false"/>
+      <w:lvlJc w:val="left"/>
+      <w:lvlText w:val="§"/>
+      <w:numFmt w:val="bullet"/>
+      <w:pPr>
+        <w:pBdr/>
+        <w:spacing/>
+        <w:ind w:hanging="360" w:left="4309"/>
+      </w:pPr>
+      <w:rPr>
+        <w:rFonts w:hint="default" w:ascii="Wingdings" w:hAnsi="Wingdings" w:eastAsia="Wingdings" w:cs="Wingdings"/>
+      </w:rPr>
+      <w:start w:val="1"/>
+      <w:suff w:val="tab"/>
+    </w:lvl>
+    <w:lvl w:ilvl="6">
+      <w:isLgl w:val="false"/>
+      <w:lvlJc w:val="left"/>
+      <w:lvlText w:val="·"/>
+      <w:numFmt w:val="bullet"/>
+      <w:pPr>
+        <w:pBdr/>
+        <w:spacing/>
+        <w:ind w:hanging="360" w:left="5029"/>
+      </w:pPr>
+      <w:rPr>
+        <w:rFonts w:hint="default" w:ascii="Symbol" w:hAnsi="Symbol" w:eastAsia="Symbol" w:cs="Symbol"/>
+      </w:rPr>
+      <w:start w:val="1"/>
+      <w:suff w:val="tab"/>
+    </w:lvl>
+    <w:lvl w:ilvl="7">
+      <w:isLgl w:val="false"/>
+      <w:lvlJc w:val="left"/>
+      <w:lvlText w:val="o"/>
+      <w:numFmt w:val="bullet"/>
+      <w:pPr>
+        <w:pBdr/>
+        <w:spacing/>
+        <w:ind w:hanging="360" w:left="5749"/>
+      </w:pPr>
+      <w:rPr>
+        <w:rFonts w:hint="default" w:ascii="Courier New" w:hAnsi="Courier New" w:eastAsia="Courier New" w:cs="Courier New"/>
+      </w:rPr>
+      <w:start w:val="1"/>
+      <w:suff w:val="tab"/>
+    </w:lvl>
+    <w:lvl w:ilvl="8">
+      <w:isLgl w:val="false"/>
+      <w:lvlJc w:val="left"/>
+      <w:lvlText w:val="§"/>
+      <w:numFmt w:val="bullet"/>
+      <w:pPr>
+        <w:pBdr/>
+        <w:spacing/>
+        <w:ind w:hanging="360" w:left="6469"/>
+      </w:pPr>
+      <w:rPr>
+        <w:rFonts w:hint="default" w:ascii="Wingdings" w:hAnsi="Wingdings" w:eastAsia="Wingdings" w:cs="Wingdings"/>
+      </w:rPr>
+      <w:start w:val="1"/>
+      <w:suff w:val="tab"/>
+    </w:lvl>
+  </w:abstractNum>
+  <w:abstractNum w:abstractNumId="48">
+    <w:lvl w:ilvl="0">
+      <w:isLgl w:val="false"/>
+      <w:lvlJc w:val="left"/>
+      <w:lvlText w:val="v"/>
+      <w:numFmt w:val="bullet"/>
+      <w:pPr>
+        <w:pBdr/>
+        <w:spacing/>
+        <w:ind w:hanging="360" w:left="709"/>
+      </w:pPr>
+      <w:rPr>
+        <w:rFonts w:ascii="Wingdings" w:hAnsi="Wingdings" w:eastAsia="Wingdings" w:cs="Wingdings"/>
+      </w:rPr>
+      <w:start w:val="1"/>
+      <w:suff w:val="tab"/>
+    </w:lvl>
+    <w:lvl w:ilvl="1">
+      <w:isLgl w:val="false"/>
+      <w:lvlJc w:val="left"/>
+      <w:lvlText w:val="o"/>
+      <w:numFmt w:val="bullet"/>
+      <w:pPr>
+        <w:pBdr/>
+        <w:spacing/>
+        <w:ind w:hanging="360" w:left="1429"/>
+      </w:pPr>
+      <w:rPr>
+        <w:rFonts w:hint="default" w:ascii="Courier New" w:hAnsi="Courier New" w:eastAsia="Courier New" w:cs="Courier New"/>
+      </w:rPr>
+      <w:start w:val="1"/>
+      <w:suff w:val="tab"/>
+    </w:lvl>
+    <w:lvl w:ilvl="2">
+      <w:isLgl w:val="false"/>
+      <w:lvlJc w:val="left"/>
+      <w:lvlText w:val="§"/>
+      <w:numFmt w:val="bullet"/>
+      <w:pPr>
+        <w:pBdr/>
+        <w:spacing/>
+        <w:ind w:hanging="360" w:left="2149"/>
+      </w:pPr>
+      <w:rPr>
+        <w:rFonts w:hint="default" w:ascii="Wingdings" w:hAnsi="Wingdings" w:eastAsia="Wingdings" w:cs="Wingdings"/>
+      </w:rPr>
+      <w:start w:val="1"/>
+      <w:suff w:val="tab"/>
+    </w:lvl>
+    <w:lvl w:ilvl="3">
+      <w:isLgl w:val="false"/>
+      <w:lvlJc w:val="left"/>
+      <w:lvlText w:val="·"/>
+      <w:numFmt w:val="bullet"/>
+      <w:pPr>
+        <w:pBdr/>
+        <w:spacing/>
+        <w:ind w:hanging="360" w:left="2869"/>
+      </w:pPr>
+      <w:rPr>
+        <w:rFonts w:hint="default" w:ascii="Symbol" w:hAnsi="Symbol" w:eastAsia="Symbol" w:cs="Symbol"/>
+      </w:rPr>
+      <w:start w:val="1"/>
+      <w:suff w:val="tab"/>
+    </w:lvl>
+    <w:lvl w:ilvl="4">
+      <w:isLgl w:val="false"/>
+      <w:lvlJc w:val="left"/>
+      <w:lvlText w:val="o"/>
+      <w:numFmt w:val="bullet"/>
+      <w:pPr>
+        <w:pBdr/>
+        <w:spacing/>
+        <w:ind w:hanging="360" w:left="3589"/>
+      </w:pPr>
+      <w:rPr>
+        <w:rFonts w:hint="default" w:ascii="Courier New" w:hAnsi="Courier New" w:eastAsia="Courier New" w:cs="Courier New"/>
+      </w:rPr>
+      <w:start w:val="1"/>
+      <w:suff w:val="tab"/>
+    </w:lvl>
+    <w:lvl w:ilvl="5">
+      <w:isLgl w:val="false"/>
+      <w:lvlJc w:val="left"/>
+      <w:lvlText w:val="§"/>
+      <w:numFmt w:val="bullet"/>
+      <w:pPr>
+        <w:pBdr/>
+        <w:spacing/>
+        <w:ind w:hanging="360" w:left="4309"/>
+      </w:pPr>
+      <w:rPr>
+        <w:rFonts w:hint="default" w:ascii="Wingdings" w:hAnsi="Wingdings" w:eastAsia="Wingdings" w:cs="Wingdings"/>
+      </w:rPr>
+      <w:start w:val="1"/>
+      <w:suff w:val="tab"/>
+    </w:lvl>
+    <w:lvl w:ilvl="6">
+      <w:isLgl w:val="false"/>
+      <w:lvlJc w:val="left"/>
+      <w:lvlText w:val="·"/>
+      <w:numFmt w:val="bullet"/>
+      <w:pPr>
+        <w:pBdr/>
+        <w:spacing/>
+        <w:ind w:hanging="360" w:left="5029"/>
+      </w:pPr>
+      <w:rPr>
+        <w:rFonts w:hint="default" w:ascii="Symbol" w:hAnsi="Symbol" w:eastAsia="Symbol" w:cs="Symbol"/>
+      </w:rPr>
+      <w:start w:val="1"/>
+      <w:suff w:val="tab"/>
+    </w:lvl>
+    <w:lvl w:ilvl="7">
+      <w:isLgl w:val="false"/>
+      <w:lvlJc w:val="left"/>
+      <w:lvlText w:val="o"/>
+      <w:numFmt w:val="bullet"/>
+      <w:pPr>
+        <w:pBdr/>
+        <w:spacing/>
+        <w:ind w:hanging="360" w:left="5749"/>
+      </w:pPr>
+      <w:rPr>
+        <w:rFonts w:hint="default" w:ascii="Courier New" w:hAnsi="Courier New" w:eastAsia="Courier New" w:cs="Courier New"/>
+      </w:rPr>
+      <w:start w:val="1"/>
+      <w:suff w:val="tab"/>
+    </w:lvl>
+    <w:lvl w:ilvl="8">
+      <w:isLgl w:val="false"/>
+      <w:lvlJc w:val="left"/>
+      <w:lvlText w:val="§"/>
+      <w:numFmt w:val="bullet"/>
+      <w:pPr>
+        <w:pBdr/>
+        <w:spacing/>
+        <w:ind w:hanging="360" w:left="6469"/>
+      </w:pPr>
+      <w:rPr>
+        <w:rFonts w:hint="default" w:ascii="Wingdings" w:hAnsi="Wingdings" w:eastAsia="Wingdings" w:cs="Wingdings"/>
+      </w:rPr>
+      <w:start w:val="1"/>
+      <w:suff w:val="tab"/>
+    </w:lvl>
+  </w:abstractNum>
+  <w:abstractNum w:abstractNumId="49">
+    <w:lvl w:ilvl="0">
+      <w:isLgl w:val="false"/>
+      <w:lvlJc w:val="left"/>
+      <w:lvlText w:val="v"/>
+      <w:numFmt w:val="bullet"/>
+      <w:pPr>
+        <w:pBdr/>
+        <w:spacing/>
+        <w:ind w:hanging="360" w:left="709"/>
+      </w:pPr>
+      <w:rPr>
+        <w:rFonts w:ascii="Wingdings" w:hAnsi="Wingdings" w:eastAsia="Wingdings" w:cs="Wingdings"/>
+      </w:rPr>
+      <w:start w:val="1"/>
+      <w:suff w:val="tab"/>
+    </w:lvl>
+    <w:lvl w:ilvl="1">
+      <w:isLgl w:val="false"/>
+      <w:lvlJc w:val="left"/>
+      <w:lvlText w:val="o"/>
+      <w:numFmt w:val="bullet"/>
+      <w:pPr>
+        <w:pBdr/>
+        <w:spacing/>
+        <w:ind w:hanging="360" w:left="1429"/>
+      </w:pPr>
+      <w:rPr>
+        <w:rFonts w:hint="default" w:ascii="Courier New" w:hAnsi="Courier New" w:eastAsia="Courier New" w:cs="Courier New"/>
+      </w:rPr>
+      <w:start w:val="1"/>
+      <w:suff w:val="tab"/>
+    </w:lvl>
+    <w:lvl w:ilvl="2">
+      <w:isLgl w:val="false"/>
+      <w:lvlJc w:val="left"/>
+      <w:lvlText w:val="§"/>
+      <w:numFmt w:val="bullet"/>
+      <w:pPr>
+        <w:pBdr/>
+        <w:spacing/>
+        <w:ind w:hanging="360" w:left="2149"/>
+      </w:pPr>
+      <w:rPr>
+        <w:rFonts w:hint="default" w:ascii="Wingdings" w:hAnsi="Wingdings" w:eastAsia="Wingdings" w:cs="Wingdings"/>
+      </w:rPr>
+      <w:start w:val="1"/>
+      <w:suff w:val="tab"/>
+    </w:lvl>
+    <w:lvl w:ilvl="3">
+      <w:isLgl w:val="false"/>
+      <w:lvlJc w:val="left"/>
+      <w:lvlText w:val="·"/>
+      <w:numFmt w:val="bullet"/>
+      <w:pPr>
+        <w:pBdr/>
+        <w:spacing/>
+        <w:ind w:hanging="360" w:left="2869"/>
+      </w:pPr>
+      <w:rPr>
+        <w:rFonts w:hint="default" w:ascii="Symbol" w:hAnsi="Symbol" w:eastAsia="Symbol" w:cs="Symbol"/>
+      </w:rPr>
+      <w:start w:val="1"/>
+      <w:suff w:val="tab"/>
+    </w:lvl>
+    <w:lvl w:ilvl="4">
+      <w:isLgl w:val="false"/>
+      <w:lvlJc w:val="left"/>
+      <w:lvlText w:val="o"/>
+      <w:numFmt w:val="bullet"/>
+      <w:pPr>
+        <w:pBdr/>
+        <w:spacing/>
+        <w:ind w:hanging="360" w:left="3589"/>
+      </w:pPr>
+      <w:rPr>
+        <w:rFonts w:hint="default" w:ascii="Courier New" w:hAnsi="Courier New" w:eastAsia="Courier New" w:cs="Courier New"/>
+      </w:rPr>
+      <w:start w:val="1"/>
+      <w:suff w:val="tab"/>
+    </w:lvl>
+    <w:lvl w:ilvl="5">
+      <w:isLgl w:val="false"/>
+      <w:lvlJc w:val="left"/>
+      <w:lvlText w:val="§"/>
+      <w:numFmt w:val="bullet"/>
+      <w:pPr>
+        <w:pBdr/>
+        <w:spacing/>
+        <w:ind w:hanging="360" w:left="4309"/>
+      </w:pPr>
+      <w:rPr>
+        <w:rFonts w:hint="default" w:ascii="Wingdings" w:hAnsi="Wingdings" w:eastAsia="Wingdings" w:cs="Wingdings"/>
+      </w:rPr>
+      <w:start w:val="1"/>
+      <w:suff w:val="tab"/>
+    </w:lvl>
+    <w:lvl w:ilvl="6">
+      <w:isLgl w:val="false"/>
+      <w:lvlJc w:val="left"/>
+      <w:lvlText w:val="·"/>
+      <w:numFmt w:val="bullet"/>
+      <w:pPr>
+        <w:pBdr/>
+        <w:spacing/>
+        <w:ind w:hanging="360" w:left="5029"/>
+      </w:pPr>
+      <w:rPr>
+        <w:rFonts w:hint="default" w:ascii="Symbol" w:hAnsi="Symbol" w:eastAsia="Symbol" w:cs="Symbol"/>
+      </w:rPr>
+      <w:start w:val="1"/>
+      <w:suff w:val="tab"/>
+    </w:lvl>
+    <w:lvl w:ilvl="7">
+      <w:isLgl w:val="false"/>
+      <w:lvlJc w:val="left"/>
+      <w:lvlText w:val="o"/>
+      <w:numFmt w:val="bullet"/>
+      <w:pPr>
+        <w:pBdr/>
+        <w:spacing/>
+        <w:ind w:hanging="360" w:left="5749"/>
+      </w:pPr>
+      <w:rPr>
+        <w:rFonts w:hint="default" w:ascii="Courier New" w:hAnsi="Courier New" w:eastAsia="Courier New" w:cs="Courier New"/>
+      </w:rPr>
+      <w:start w:val="1"/>
+      <w:suff w:val="tab"/>
+    </w:lvl>
+    <w:lvl w:ilvl="8">
+      <w:isLgl w:val="false"/>
+      <w:lvlJc w:val="left"/>
+      <w:lvlText w:val="§"/>
+      <w:numFmt w:val="bullet"/>
+      <w:pPr>
+        <w:pBdr/>
+        <w:spacing/>
+        <w:ind w:hanging="360" w:left="6469"/>
+      </w:pPr>
+      <w:rPr>
+        <w:rFonts w:hint="default" w:ascii="Wingdings" w:hAnsi="Wingdings" w:eastAsia="Wingdings" w:cs="Wingdings"/>
+      </w:rPr>
+      <w:start w:val="1"/>
+      <w:suff w:val="tab"/>
+    </w:lvl>
+  </w:abstractNum>
+  <w:abstractNum w:abstractNumId="50">
+    <w:lvl w:ilvl="0">
+      <w:isLgl w:val="false"/>
+      <w:lvlJc w:val="left"/>
+      <w:lvlText w:val="v"/>
+      <w:numFmt w:val="bullet"/>
+      <w:pPr>
+        <w:pBdr/>
+        <w:spacing/>
+        <w:ind w:hanging="360" w:left="709"/>
+      </w:pPr>
+      <w:rPr>
+        <w:rFonts w:ascii="Wingdings" w:hAnsi="Wingdings" w:eastAsia="Wingdings" w:cs="Wingdings"/>
+      </w:rPr>
+      <w:start w:val="1"/>
+      <w:suff w:val="tab"/>
+    </w:lvl>
+    <w:lvl w:ilvl="1">
+      <w:isLgl w:val="false"/>
+      <w:lvlJc w:val="left"/>
+      <w:lvlText w:val="o"/>
+      <w:numFmt w:val="bullet"/>
+      <w:pPr>
+        <w:pBdr/>
+        <w:spacing/>
+        <w:ind w:hanging="360" w:left="1429"/>
+      </w:pPr>
+      <w:rPr>
+        <w:rFonts w:hint="default" w:ascii="Courier New" w:hAnsi="Courier New" w:eastAsia="Courier New" w:cs="Courier New"/>
+      </w:rPr>
+      <w:start w:val="1"/>
+      <w:suff w:val="tab"/>
+    </w:lvl>
+    <w:lvl w:ilvl="2">
+      <w:isLgl w:val="false"/>
+      <w:lvlJc w:val="left"/>
+      <w:lvlText w:val="§"/>
+      <w:numFmt w:val="bullet"/>
+      <w:pPr>
+        <w:pBdr/>
+        <w:spacing/>
+        <w:ind w:hanging="360" w:left="2149"/>
+      </w:pPr>
+      <w:rPr>
+        <w:rFonts w:hint="default" w:ascii="Wingdings" w:hAnsi="Wingdings" w:eastAsia="Wingdings" w:cs="Wingdings"/>
+      </w:rPr>
+      <w:start w:val="1"/>
+      <w:suff w:val="tab"/>
+    </w:lvl>
+    <w:lvl w:ilvl="3">
+      <w:isLgl w:val="false"/>
+      <w:lvlJc w:val="left"/>
+      <w:lvlText w:val="·"/>
+      <w:numFmt w:val="bullet"/>
+      <w:pPr>
+        <w:pBdr/>
+        <w:spacing/>
+        <w:ind w:hanging="360" w:left="2869"/>
+      </w:pPr>
+      <w:rPr>
+        <w:rFonts w:hint="default" w:ascii="Symbol" w:hAnsi="Symbol" w:eastAsia="Symbol" w:cs="Symbol"/>
+      </w:rPr>
+      <w:start w:val="1"/>
+      <w:suff w:val="tab"/>
+    </w:lvl>
+    <w:lvl w:ilvl="4">
+      <w:isLgl w:val="false"/>
+      <w:lvlJc w:val="left"/>
+      <w:lvlText w:val="o"/>
+      <w:numFmt w:val="bullet"/>
+      <w:pPr>
+        <w:pBdr/>
+        <w:spacing/>
+        <w:ind w:hanging="360" w:left="3589"/>
+      </w:pPr>
+      <w:rPr>
+        <w:rFonts w:hint="default" w:ascii="Courier New" w:hAnsi="Courier New" w:eastAsia="Courier New" w:cs="Courier New"/>
+      </w:rPr>
+      <w:start w:val="1"/>
+      <w:suff w:val="tab"/>
+    </w:lvl>
+    <w:lvl w:ilvl="5">
+      <w:isLgl w:val="false"/>
+      <w:lvlJc w:val="left"/>
+      <w:lvlText w:val="§"/>
+      <w:numFmt w:val="bullet"/>
+      <w:pPr>
+        <w:pBdr/>
+        <w:spacing/>
+        <w:ind w:hanging="360" w:left="4309"/>
+      </w:pPr>
+      <w:rPr>
+        <w:rFonts w:hint="default" w:ascii="Wingdings" w:hAnsi="Wingdings" w:eastAsia="Wingdings" w:cs="Wingdings"/>
+      </w:rPr>
+      <w:start w:val="1"/>
+      <w:suff w:val="tab"/>
+    </w:lvl>
+    <w:lvl w:ilvl="6">
+      <w:isLgl w:val="false"/>
+      <w:lvlJc w:val="left"/>
+      <w:lvlText w:val="·"/>
+      <w:numFmt w:val="bullet"/>
+      <w:pPr>
+        <w:pBdr/>
+        <w:spacing/>
+        <w:ind w:hanging="360" w:left="5029"/>
+      </w:pPr>
+      <w:rPr>
+        <w:rFonts w:hint="default" w:ascii="Symbol" w:hAnsi="Symbol" w:eastAsia="Symbol" w:cs="Symbol"/>
+      </w:rPr>
+      <w:start w:val="1"/>
+      <w:suff w:val="tab"/>
+    </w:lvl>
+    <w:lvl w:ilvl="7">
+      <w:isLgl w:val="false"/>
+      <w:lvlJc w:val="left"/>
+      <w:lvlText w:val="o"/>
+      <w:numFmt w:val="bullet"/>
+      <w:pPr>
+        <w:pBdr/>
+        <w:spacing/>
+        <w:ind w:hanging="360" w:left="5749"/>
+      </w:pPr>
+      <w:rPr>
+        <w:rFonts w:hint="default" w:ascii="Courier New" w:hAnsi="Courier New" w:eastAsia="Courier New" w:cs="Courier New"/>
+      </w:rPr>
+      <w:start w:val="1"/>
+      <w:suff w:val="tab"/>
+    </w:lvl>
+    <w:lvl w:ilvl="8">
+      <w:isLgl w:val="false"/>
+      <w:lvlJc w:val="left"/>
+      <w:lvlText w:val="§"/>
+      <w:numFmt w:val="bullet"/>
+      <w:pPr>
+        <w:pBdr/>
+        <w:spacing/>
+        <w:ind w:hanging="360" w:left="6469"/>
       </w:pPr>
       <w:rPr>
         <w:rFonts w:hint="default" w:ascii="Wingdings" w:hAnsi="Wingdings" w:eastAsia="Wingdings" w:cs="Wingdings"/>
@@ -18455,6 +19814,21 @@
   </w:num>
   <w:num w:numId="46">
     <w:abstractNumId w:val="45"/>
+  </w:num>
+  <w:num w:numId="47">
+    <w:abstractNumId w:val="46"/>
+  </w:num>
+  <w:num w:numId="48">
+    <w:abstractNumId w:val="47"/>
+  </w:num>
+  <w:num w:numId="49">
+    <w:abstractNumId w:val="48"/>
+  </w:num>
+  <w:num w:numId="50">
+    <w:abstractNumId w:val="49"/>
+  </w:num>
+  <w:num w:numId="51">
+    <w:abstractNumId w:val="50"/>
   </w:num>
 </w:numbering>
 </file>

</xml_diff>

<commit_message>
before set up network 2 (brisbane)
</commit_message>
<xml_diff>
--- a/TERM1 - BLOCK1/2 ICTNWK541 - Configure verify troubleshoot WAN links - IP services/Assessmet Task 2/Task2/Manuel Perez - ICTNWK541.docx
+++ b/TERM1 - BLOCK1/2 ICTNWK541 - Configure verify troubleshoot WAN links - IP services/Assessmet Task 2/Task2/Manuel Perez - ICTNWK541.docx
@@ -5493,7 +5493,7 @@
           <w:highlight w:val="none"/>
           <w:lang w:val="en-AU"/>
         </w:rPr>
-        <w:t xml:space="preserve">Install 1 servers for WEB Server and (1) its own switch</w:t>
+        <w:t xml:space="preserve">Install 1 servers for WEB Server 2000::1 and (1) its own switch</w:t>
       </w:r>
       <w:r/>
     </w:p>
@@ -5635,6 +5635,7 @@
     <w:p>
       <w:pPr>
         <w:pBdr/>
+        <w:shd w:val="clear" w:color="f2f2f2" w:themeColor="background1" w:themeShade="F2" w:fill="f2f2f2" w:themeFill="background1" w:themeFillShade="F2"/>
         <w:spacing w:line="113" w:lineRule="exact"/>
         <w:ind/>
         <w:rPr>
@@ -5658,6 +5659,7 @@
     <w:p>
       <w:pPr>
         <w:pBdr/>
+        <w:shd w:val="clear" w:color="f2f2f2" w:themeColor="background1" w:themeShade="F2" w:fill="f2f2f2" w:themeFill="background1" w:themeFillShade="F2"/>
         <w:spacing w:line="113" w:lineRule="exact"/>
         <w:ind/>
         <w:rPr>
@@ -5681,6 +5683,7 @@
     <w:p>
       <w:pPr>
         <w:pBdr/>
+        <w:shd w:val="clear" w:color="f2f2f2" w:themeColor="background1" w:themeShade="F2" w:fill="f2f2f2" w:themeFill="background1" w:themeFillShade="F2"/>
         <w:spacing w:line="113" w:lineRule="exact"/>
         <w:ind/>
         <w:rPr>
@@ -5704,6 +5707,7 @@
     <w:p>
       <w:pPr>
         <w:pBdr/>
+        <w:shd w:val="clear" w:color="f2f2f2" w:themeColor="background1" w:themeShade="F2" w:fill="f2f2f2" w:themeFill="background1" w:themeFillShade="F2"/>
         <w:spacing w:line="113" w:lineRule="exact"/>
         <w:ind/>
         <w:rPr>
@@ -5727,6 +5731,7 @@
     <w:p>
       <w:pPr>
         <w:pBdr/>
+        <w:shd w:val="clear" w:color="f2f2f2" w:themeColor="background1" w:themeShade="F2" w:fill="f2f2f2" w:themeFill="background1" w:themeFillShade="F2"/>
         <w:spacing w:line="113" w:lineRule="exact"/>
         <w:ind/>
         <w:rPr>
@@ -5749,6 +5754,7 @@
     <w:p>
       <w:pPr>
         <w:pBdr/>
+        <w:shd w:val="clear" w:color="f2f2f2" w:themeColor="background1" w:themeShade="F2" w:fill="f2f2f2" w:themeFill="background1" w:themeFillShade="F2"/>
         <w:spacing w:line="113" w:lineRule="exact"/>
         <w:ind/>
         <w:rPr>
@@ -5772,6 +5778,7 @@
     <w:p>
       <w:pPr>
         <w:pBdr/>
+        <w:shd w:val="clear" w:color="f2f2f2" w:themeColor="background1" w:themeShade="F2" w:fill="f2f2f2" w:themeFill="background1" w:themeFillShade="F2"/>
         <w:spacing w:line="113" w:lineRule="exact"/>
         <w:ind/>
         <w:rPr>
@@ -5795,6 +5802,7 @@
     <w:p>
       <w:pPr>
         <w:pBdr/>
+        <w:shd w:val="clear" w:color="f2f2f2" w:themeColor="background1" w:themeShade="F2" w:fill="f2f2f2" w:themeFill="background1" w:themeFillShade="F2"/>
         <w:spacing w:line="113" w:lineRule="exact"/>
         <w:ind/>
         <w:rPr>
@@ -5818,6 +5826,7 @@
     <w:p>
       <w:pPr>
         <w:pBdr/>
+        <w:shd w:val="clear" w:color="f2f2f2" w:themeColor="background1" w:themeShade="F2" w:fill="f2f2f2" w:themeFill="background1" w:themeFillShade="F2"/>
         <w:spacing w:line="113" w:lineRule="exact"/>
         <w:ind/>
         <w:rPr>
@@ -5841,6 +5850,7 @@
     <w:p>
       <w:pPr>
         <w:pBdr/>
+        <w:shd w:val="clear" w:color="f2f2f2" w:themeColor="background1" w:themeShade="F2" w:fill="f2f2f2" w:themeFill="background1" w:themeFillShade="F2"/>
         <w:spacing w:line="113" w:lineRule="exact"/>
         <w:ind/>
         <w:rPr>
@@ -5864,6 +5874,7 @@
     <w:p>
       <w:pPr>
         <w:pBdr/>
+        <w:shd w:val="clear" w:color="f2f2f2" w:themeColor="background1" w:themeShade="F2" w:fill="f2f2f2" w:themeFill="background1" w:themeFillShade="F2"/>
         <w:spacing w:line="113" w:lineRule="exact"/>
         <w:ind/>
         <w:rPr>
@@ -5887,6 +5898,7 @@
     <w:p>
       <w:pPr>
         <w:pBdr/>
+        <w:shd w:val="clear" w:color="f2f2f2" w:themeColor="background1" w:themeShade="F2" w:fill="f2f2f2" w:themeFill="background1" w:themeFillShade="F2"/>
         <w:spacing w:line="113" w:lineRule="exact"/>
         <w:ind/>
         <w:rPr>
@@ -5910,6 +5922,7 @@
     <w:p>
       <w:pPr>
         <w:pBdr/>
+        <w:shd w:val="clear" w:color="f2f2f2" w:themeColor="background1" w:themeShade="F2" w:fill="f2f2f2" w:themeFill="background1" w:themeFillShade="F2"/>
         <w:spacing w:line="113" w:lineRule="exact"/>
         <w:ind/>
         <w:rPr>
@@ -5933,6 +5946,7 @@
     <w:p>
       <w:pPr>
         <w:pBdr/>
+        <w:shd w:val="clear" w:color="f2f2f2" w:themeColor="background1" w:themeShade="F2" w:fill="f2f2f2" w:themeFill="background1" w:themeFillShade="F2"/>
         <w:spacing w:line="113" w:lineRule="exact"/>
         <w:ind/>
         <w:rPr>
@@ -5956,6 +5970,7 @@
     <w:p>
       <w:pPr>
         <w:pBdr/>
+        <w:shd w:val="clear" w:color="f2f2f2" w:themeColor="background1" w:themeShade="F2" w:fill="f2f2f2" w:themeFill="background1" w:themeFillShade="F2"/>
         <w:spacing w:line="113" w:lineRule="exact"/>
         <w:ind/>
         <w:rPr>
@@ -5979,6 +5994,7 @@
     <w:p>
       <w:pPr>
         <w:pBdr/>
+        <w:shd w:val="clear" w:color="f2f2f2" w:themeColor="background1" w:themeShade="F2" w:fill="f2f2f2" w:themeFill="background1" w:themeFillShade="F2"/>
         <w:spacing w:line="113" w:lineRule="exact"/>
         <w:ind/>
         <w:rPr>
@@ -6002,6 +6018,7 @@
     <w:p>
       <w:pPr>
         <w:pBdr/>
+        <w:shd w:val="clear" w:color="f2f2f2" w:themeColor="background1" w:themeShade="F2" w:fill="f2f2f2" w:themeFill="background1" w:themeFillShade="F2"/>
         <w:spacing w:line="113" w:lineRule="exact"/>
         <w:ind/>
         <w:rPr>
@@ -6027,6 +6044,7 @@
     <w:p>
       <w:pPr>
         <w:pBdr/>
+        <w:shd w:val="clear" w:color="f2f2f2" w:themeColor="background1" w:themeShade="F2" w:fill="f2f2f2" w:themeFill="background1" w:themeFillShade="F2"/>
         <w:spacing w:line="113" w:lineRule="exact"/>
         <w:ind/>
         <w:rPr>
@@ -6052,6 +6070,7 @@
     <w:p>
       <w:pPr>
         <w:pBdr/>
+        <w:shd w:val="clear" w:color="f2f2f2" w:themeColor="background1" w:themeShade="F2" w:fill="f2f2f2" w:themeFill="background1" w:themeFillShade="F2"/>
         <w:spacing w:line="113" w:lineRule="exact"/>
         <w:ind/>
         <w:rPr>
@@ -6075,6 +6094,7 @@
     <w:p>
       <w:pPr>
         <w:pBdr/>
+        <w:shd w:val="clear" w:color="f2f2f2" w:themeColor="background1" w:themeShade="F2" w:fill="f2f2f2" w:themeFill="background1" w:themeFillShade="F2"/>
         <w:spacing w:line="113" w:lineRule="exact"/>
         <w:ind/>
         <w:rPr>
@@ -6493,6 +6513,7 @@
     <w:p>
       <w:pPr>
         <w:pBdr/>
+        <w:shd w:val="clear" w:color="f2f2f2" w:themeColor="background1" w:themeShade="F2" w:fill="f2f2f2" w:themeFill="background1" w:themeFillShade="F2"/>
         <w:spacing w:line="283" w:lineRule="exact"/>
         <w:ind/>
         <w:rPr>
@@ -6523,6 +6544,7 @@
     <w:p>
       <w:pPr>
         <w:pBdr/>
+        <w:shd w:val="clear" w:color="f2f2f2" w:themeColor="background1" w:themeShade="F2" w:fill="f2f2f2" w:themeFill="background1" w:themeFillShade="F2"/>
         <w:spacing w:line="283" w:lineRule="exact"/>
         <w:ind/>
         <w:rPr>
@@ -6553,6 +6575,7 @@
     <w:p>
       <w:pPr>
         <w:pBdr/>
+        <w:shd w:val="clear" w:color="f2f2f2" w:themeColor="background1" w:themeShade="F2" w:fill="f2f2f2" w:themeFill="background1" w:themeFillShade="F2"/>
         <w:spacing w:line="283" w:lineRule="exact"/>
         <w:ind/>
         <w:rPr>
@@ -6583,6 +6606,7 @@
     <w:p>
       <w:pPr>
         <w:pBdr/>
+        <w:shd w:val="clear" w:color="f2f2f2" w:themeColor="background1" w:themeShade="F2" w:fill="f2f2f2" w:themeFill="background1" w:themeFillShade="F2"/>
         <w:spacing w:line="283" w:lineRule="exact"/>
         <w:ind/>
         <w:rPr>
@@ -6613,6 +6637,7 @@
     <w:p>
       <w:pPr>
         <w:pBdr/>
+        <w:shd w:val="clear" w:color="f2f2f2" w:themeColor="background1" w:themeShade="F2" w:fill="f2f2f2" w:themeFill="background1" w:themeFillShade="F2"/>
         <w:spacing w:line="283" w:lineRule="exact"/>
         <w:ind/>
         <w:rPr>
@@ -6646,6 +6671,7 @@
     <w:p>
       <w:pPr>
         <w:pBdr/>
+        <w:shd w:val="clear" w:color="f2f2f2" w:themeColor="background1" w:themeShade="F2" w:fill="f2f2f2" w:themeFill="background1" w:themeFillShade="F2"/>
         <w:spacing w:line="283" w:lineRule="exact"/>
         <w:ind/>
         <w:rPr>
@@ -6687,6 +6713,7 @@
     <w:p>
       <w:pPr>
         <w:pBdr/>
+        <w:shd w:val="clear" w:color="f2f2f2" w:themeColor="background1" w:themeShade="F2" w:fill="f2f2f2" w:themeFill="background1" w:themeFillShade="F2"/>
         <w:spacing w:line="283" w:lineRule="exact"/>
         <w:ind/>
         <w:rPr>
@@ -6728,6 +6755,7 @@
     <w:p>
       <w:pPr>
         <w:pBdr/>
+        <w:shd w:val="clear" w:color="f2f2f2" w:themeColor="background1" w:themeShade="F2" w:fill="f2f2f2" w:themeFill="background1" w:themeFillShade="F2"/>
         <w:spacing w:line="283" w:lineRule="exact"/>
         <w:ind/>
         <w:rPr>
@@ -6762,6 +6790,7 @@
     <w:p>
       <w:pPr>
         <w:pBdr/>
+        <w:shd w:val="clear" w:color="f2f2f2" w:themeColor="background1" w:themeShade="F2" w:fill="f2f2f2" w:themeFill="background1" w:themeFillShade="F2"/>
         <w:spacing w:line="283" w:lineRule="exact"/>
         <w:ind/>
         <w:rPr>
@@ -6793,6 +6822,7 @@
     <w:p>
       <w:pPr>
         <w:pBdr/>
+        <w:shd w:val="clear" w:color="f2f2f2" w:themeColor="background1" w:themeShade="F2" w:fill="f2f2f2" w:themeFill="background1" w:themeFillShade="F2"/>
         <w:spacing w:line="283" w:lineRule="exact"/>
         <w:ind/>
         <w:rPr>
@@ -6823,6 +6853,7 @@
     <w:p>
       <w:pPr>
         <w:pBdr/>
+        <w:shd w:val="clear" w:color="f2f2f2" w:themeColor="background1" w:themeShade="F2" w:fill="f2f2f2" w:themeFill="background1" w:themeFillShade="F2"/>
         <w:spacing w:line="283" w:lineRule="exact"/>
         <w:ind/>
         <w:rPr>
@@ -6884,6 +6915,7 @@
     <w:p>
       <w:pPr>
         <w:pBdr/>
+        <w:shd w:val="clear" w:color="f2f2f2" w:themeColor="background1" w:themeShade="F2" w:fill="f2f2f2" w:themeFill="background1" w:themeFillShade="F2"/>
         <w:spacing w:line="283" w:lineRule="exact"/>
         <w:ind/>
         <w:rPr>
@@ -6918,6 +6950,7 @@
     <w:p>
       <w:pPr>
         <w:pBdr/>
+        <w:shd w:val="clear" w:color="f2f2f2" w:themeColor="background1" w:themeShade="F2" w:fill="f2f2f2" w:themeFill="background1" w:themeFillShade="F2"/>
         <w:spacing w:line="283" w:lineRule="exact"/>
         <w:ind/>
         <w:rPr>
@@ -6952,6 +6985,7 @@
     <w:p>
       <w:pPr>
         <w:pBdr/>
+        <w:shd w:val="clear" w:color="f2f2f2" w:themeColor="background1" w:themeShade="F2" w:fill="f2f2f2" w:themeFill="background1" w:themeFillShade="F2"/>
         <w:spacing w:line="283" w:lineRule="exact"/>
         <w:ind/>
         <w:rPr>
@@ -6993,6 +7027,7 @@
     <w:p>
       <w:pPr>
         <w:pBdr/>
+        <w:shd w:val="clear" w:color="f2f2f2" w:themeColor="background1" w:themeShade="F2" w:fill="f2f2f2" w:themeFill="background1" w:themeFillShade="F2"/>
         <w:spacing w:line="283" w:lineRule="exact"/>
         <w:ind/>
         <w:rPr>
@@ -7034,6 +7069,7 @@
     <w:p>
       <w:pPr>
         <w:pBdr/>
+        <w:shd w:val="clear" w:color="f2f2f2" w:themeColor="background1" w:themeShade="F2" w:fill="f2f2f2" w:themeFill="background1" w:themeFillShade="F2"/>
         <w:spacing w:line="283" w:lineRule="exact"/>
         <w:ind/>
         <w:rPr>
@@ -7075,6 +7111,7 @@
     <w:p>
       <w:pPr>
         <w:pBdr/>
+        <w:shd w:val="clear" w:color="f2f2f2" w:themeColor="background1" w:themeShade="F2" w:fill="f2f2f2" w:themeFill="background1" w:themeFillShade="F2"/>
         <w:spacing w:line="283" w:lineRule="exact"/>
         <w:ind/>
         <w:rPr>
@@ -7109,6 +7146,7 @@
     <w:p>
       <w:pPr>
         <w:pBdr/>
+        <w:shd w:val="clear" w:color="f2f2f2" w:themeColor="background1" w:themeShade="F2" w:fill="f2f2f2" w:themeFill="background1" w:themeFillShade="F2"/>
         <w:spacing w:line="283" w:lineRule="exact"/>
         <w:ind/>
         <w:rPr>
@@ -7143,6 +7181,7 @@
     <w:p>
       <w:pPr>
         <w:pBdr/>
+        <w:shd w:val="clear" w:color="f2f2f2" w:themeColor="background1" w:themeShade="F2" w:fill="f2f2f2" w:themeFill="background1" w:themeFillShade="F2"/>
         <w:spacing w:line="283" w:lineRule="exact"/>
         <w:ind/>
         <w:rPr>
@@ -7249,6 +7288,7 @@
     <w:p>
       <w:pPr>
         <w:pBdr/>
+        <w:shd w:val="clear" w:color="f2f2f2" w:themeColor="background1" w:themeShade="F2" w:fill="f2f2f2" w:themeFill="background1" w:themeFillShade="F2"/>
         <w:spacing w:line="283" w:lineRule="exact"/>
         <w:ind/>
         <w:rPr>
@@ -7279,6 +7319,7 @@
     <w:p>
       <w:pPr>
         <w:pBdr/>
+        <w:shd w:val="clear" w:color="f2f2f2" w:themeColor="background1" w:themeShade="F2" w:fill="f2f2f2" w:themeFill="background1" w:themeFillShade="F2"/>
         <w:spacing w:line="283" w:lineRule="exact"/>
         <w:ind/>
         <w:rPr>
@@ -7309,6 +7350,7 @@
     <w:p>
       <w:pPr>
         <w:pBdr/>
+        <w:shd w:val="clear" w:color="f2f2f2" w:themeColor="background1" w:themeShade="F2" w:fill="f2f2f2" w:themeFill="background1" w:themeFillShade="F2"/>
         <w:spacing w:line="283" w:lineRule="exact"/>
         <w:ind/>
         <w:rPr>
@@ -7339,6 +7381,7 @@
     <w:p>
       <w:pPr>
         <w:pBdr/>
+        <w:shd w:val="clear" w:color="f2f2f2" w:themeColor="background1" w:themeShade="F2" w:fill="f2f2f2" w:themeFill="background1" w:themeFillShade="F2"/>
         <w:spacing w:line="283" w:lineRule="exact"/>
         <w:ind/>
         <w:rPr>
@@ -7376,6 +7419,7 @@
     <w:p>
       <w:pPr>
         <w:pBdr/>
+        <w:shd w:val="clear" w:color="f2f2f2" w:themeColor="background1" w:themeShade="F2" w:fill="f2f2f2" w:themeFill="background1" w:themeFillShade="F2"/>
         <w:spacing w:line="283" w:lineRule="exact"/>
         <w:ind/>
         <w:rPr>
@@ -7409,6 +7453,7 @@
     <w:p>
       <w:pPr>
         <w:pBdr/>
+        <w:shd w:val="clear" w:color="f2f2f2" w:themeColor="background1" w:themeShade="F2" w:fill="f2f2f2" w:themeFill="background1" w:themeFillShade="F2"/>
         <w:spacing w:line="283" w:lineRule="exact"/>
         <w:ind/>
         <w:rPr>
@@ -7450,6 +7495,7 @@
     <w:p>
       <w:pPr>
         <w:pBdr/>
+        <w:shd w:val="clear" w:color="f2f2f2" w:themeColor="background1" w:themeShade="F2" w:fill="f2f2f2" w:themeFill="background1" w:themeFillShade="F2"/>
         <w:spacing w:line="283" w:lineRule="exact"/>
         <w:ind/>
         <w:rPr>
@@ -7491,6 +7537,7 @@
     <w:p>
       <w:pPr>
         <w:pBdr/>
+        <w:shd w:val="clear" w:color="f2f2f2" w:themeColor="background1" w:themeShade="F2" w:fill="f2f2f2" w:themeFill="background1" w:themeFillShade="F2"/>
         <w:spacing w:line="283" w:lineRule="exact"/>
         <w:ind/>
         <w:rPr>
@@ -7525,6 +7572,7 @@
     <w:p>
       <w:pPr>
         <w:pBdr/>
+        <w:shd w:val="clear" w:color="f2f2f2" w:themeColor="background1" w:themeShade="F2" w:fill="f2f2f2" w:themeFill="background1" w:themeFillShade="F2"/>
         <w:spacing w:line="283" w:lineRule="exact"/>
         <w:ind/>
         <w:rPr>
@@ -7559,6 +7607,7 @@
     <w:p>
       <w:pPr>
         <w:pBdr/>
+        <w:shd w:val="clear" w:color="f2f2f2" w:themeColor="background1" w:themeShade="F2" w:fill="f2f2f2" w:themeFill="background1" w:themeFillShade="F2"/>
         <w:spacing w:line="283" w:lineRule="exact"/>
         <w:ind/>
         <w:rPr>
@@ -7589,6 +7638,7 @@
     <w:p>
       <w:pPr>
         <w:pBdr/>
+        <w:shd w:val="clear" w:color="f2f2f2" w:themeColor="background1" w:themeShade="F2" w:fill="f2f2f2" w:themeFill="background1" w:themeFillShade="F2"/>
         <w:spacing w:line="283" w:lineRule="exact"/>
         <w:ind/>
         <w:rPr>
@@ -7650,6 +7700,7 @@
     <w:p>
       <w:pPr>
         <w:pBdr/>
+        <w:shd w:val="clear" w:color="f2f2f2" w:themeColor="background1" w:themeShade="F2" w:fill="f2f2f2" w:themeFill="background1" w:themeFillShade="F2"/>
         <w:spacing w:line="283" w:lineRule="exact"/>
         <w:ind/>
         <w:rPr>
@@ -7684,6 +7735,7 @@
     <w:p>
       <w:pPr>
         <w:pBdr/>
+        <w:shd w:val="clear" w:color="f2f2f2" w:themeColor="background1" w:themeShade="F2" w:fill="f2f2f2" w:themeFill="background1" w:themeFillShade="F2"/>
         <w:spacing w:line="283" w:lineRule="exact"/>
         <w:ind/>
         <w:rPr>
@@ -7718,6 +7770,7 @@
     <w:p>
       <w:pPr>
         <w:pBdr/>
+        <w:shd w:val="clear" w:color="f2f2f2" w:themeColor="background1" w:themeShade="F2" w:fill="f2f2f2" w:themeFill="background1" w:themeFillShade="F2"/>
         <w:spacing w:line="283" w:lineRule="exact"/>
         <w:ind/>
         <w:rPr>
@@ -7759,6 +7812,7 @@
     <w:p>
       <w:pPr>
         <w:pBdr/>
+        <w:shd w:val="clear" w:color="f2f2f2" w:themeColor="background1" w:themeShade="F2" w:fill="f2f2f2" w:themeFill="background1" w:themeFillShade="F2"/>
         <w:spacing w:line="283" w:lineRule="exact"/>
         <w:ind/>
         <w:rPr>
@@ -7800,6 +7854,7 @@
     <w:p>
       <w:pPr>
         <w:pBdr/>
+        <w:shd w:val="clear" w:color="f2f2f2" w:themeColor="background1" w:themeShade="F2" w:fill="f2f2f2" w:themeFill="background1" w:themeFillShade="F2"/>
         <w:spacing w:line="283" w:lineRule="exact"/>
         <w:ind/>
         <w:rPr>
@@ -7841,6 +7896,7 @@
     <w:p>
       <w:pPr>
         <w:pBdr/>
+        <w:shd w:val="clear" w:color="f2f2f2" w:themeColor="background1" w:themeShade="F2" w:fill="f2f2f2" w:themeFill="background1" w:themeFillShade="F2"/>
         <w:spacing w:line="283" w:lineRule="exact"/>
         <w:ind/>
         <w:rPr>
@@ -7875,6 +7931,7 @@
     <w:p>
       <w:pPr>
         <w:pBdr/>
+        <w:shd w:val="clear" w:color="f2f2f2" w:themeColor="background1" w:themeShade="F2" w:fill="f2f2f2" w:themeFill="background1" w:themeFillShade="F2"/>
         <w:spacing w:line="283" w:lineRule="exact"/>
         <w:ind/>
         <w:rPr>
@@ -7909,6 +7966,7 @@
     <w:p>
       <w:pPr>
         <w:pBdr/>
+        <w:shd w:val="clear" w:color="f2f2f2" w:themeColor="background1" w:themeShade="F2" w:fill="f2f2f2" w:themeFill="background1" w:themeFillShade="F2"/>
         <w:spacing w:line="283" w:lineRule="exact"/>
         <w:ind/>
         <w:rPr>
@@ -8254,6 +8312,7 @@
     <w:p>
       <w:pPr>
         <w:pBdr/>
+        <w:shd w:val="clear" w:color="f2f2f2" w:themeColor="background1" w:themeShade="F2" w:fill="f2f2f2" w:themeFill="background1" w:themeFillShade="F2"/>
         <w:spacing w:line="283" w:lineRule="exact"/>
         <w:ind/>
         <w:rPr>
@@ -8285,6 +8344,7 @@
     <w:p>
       <w:pPr>
         <w:pBdr/>
+        <w:shd w:val="clear" w:color="f2f2f2" w:themeColor="background1" w:themeShade="F2" w:fill="f2f2f2" w:themeFill="background1" w:themeFillShade="F2"/>
         <w:spacing w:line="283" w:lineRule="exact"/>
         <w:ind/>
         <w:rPr>
@@ -8326,6 +8386,7 @@
     <w:p>
       <w:pPr>
         <w:pBdr/>
+        <w:shd w:val="clear" w:color="f2f2f2" w:themeColor="background1" w:themeShade="F2" w:fill="f2f2f2" w:themeFill="background1" w:themeFillShade="F2"/>
         <w:spacing w:line="283" w:lineRule="exact"/>
         <w:ind/>
         <w:rPr>
@@ -8367,6 +8428,7 @@
     <w:p>
       <w:pPr>
         <w:pBdr/>
+        <w:shd w:val="clear" w:color="f2f2f2" w:themeColor="background1" w:themeShade="F2" w:fill="f2f2f2" w:themeFill="background1" w:themeFillShade="F2"/>
         <w:spacing w:line="283" w:lineRule="exact"/>
         <w:ind/>
         <w:rPr>
@@ -8408,6 +8470,7 @@
     <w:p>
       <w:pPr>
         <w:pBdr/>
+        <w:shd w:val="clear" w:color="f2f2f2" w:themeColor="background1" w:themeShade="F2" w:fill="f2f2f2" w:themeFill="background1" w:themeFillShade="F2"/>
         <w:spacing w:line="283" w:lineRule="exact"/>
         <w:ind/>
         <w:rPr>
@@ -8449,6 +8512,7 @@
     <w:p>
       <w:pPr>
         <w:pBdr/>
+        <w:shd w:val="clear" w:color="f2f2f2" w:themeColor="background1" w:themeShade="F2" w:fill="f2f2f2" w:themeFill="background1" w:themeFillShade="F2"/>
         <w:spacing w:line="283" w:lineRule="exact"/>
         <w:ind/>
         <w:rPr>
@@ -8490,6 +8554,7 @@
     <w:p>
       <w:pPr>
         <w:pBdr/>
+        <w:shd w:val="clear" w:color="f2f2f2" w:themeColor="background1" w:themeShade="F2" w:fill="f2f2f2" w:themeFill="background1" w:themeFillShade="F2"/>
         <w:spacing w:line="283" w:lineRule="exact"/>
         <w:ind/>
         <w:rPr>
@@ -8531,6 +8596,7 @@
     <w:p>
       <w:pPr>
         <w:pBdr/>
+        <w:shd w:val="clear" w:color="f2f2f2" w:themeColor="background1" w:themeShade="F2" w:fill="f2f2f2" w:themeFill="background1" w:themeFillShade="F2"/>
         <w:spacing w:line="283" w:lineRule="exact"/>
         <w:ind/>
         <w:rPr>
@@ -8572,6 +8638,7 @@
     <w:p>
       <w:pPr>
         <w:pBdr/>
+        <w:shd w:val="clear" w:color="f2f2f2" w:themeColor="background1" w:themeShade="F2" w:fill="f2f2f2" w:themeFill="background1" w:themeFillShade="F2"/>
         <w:spacing w:line="283" w:lineRule="exact"/>
         <w:ind/>
         <w:rPr>
@@ -8599,6 +8666,7 @@
     <w:p>
       <w:pPr>
         <w:pBdr/>
+        <w:shd w:val="clear" w:color="f2f2f2" w:themeColor="background1" w:themeShade="F2" w:fill="f2f2f2" w:themeFill="background1" w:themeFillShade="F2"/>
         <w:spacing w:line="283" w:lineRule="exact"/>
         <w:ind/>
         <w:rPr>
@@ -8626,6 +8694,7 @@
     <w:p>
       <w:pPr>
         <w:pBdr/>
+        <w:shd w:val="clear" w:color="f2f2f2" w:themeColor="background1" w:themeShade="F2" w:fill="f2f2f2" w:themeFill="background1" w:themeFillShade="F2"/>
         <w:spacing w:line="283" w:lineRule="exact"/>
         <w:ind/>
         <w:rPr>
@@ -8655,6 +8724,7 @@
     <w:p>
       <w:pPr>
         <w:pBdr/>
+        <w:shd w:val="clear" w:color="f2f2f2" w:themeColor="background1" w:themeShade="F2" w:fill="f2f2f2" w:themeFill="background1" w:themeFillShade="F2"/>
         <w:spacing w:line="283" w:lineRule="exact"/>
         <w:ind/>
         <w:rPr>
@@ -8777,6 +8847,7 @@
     <w:p>
       <w:pPr>
         <w:pBdr/>
+        <w:shd w:val="clear" w:color="f2f2f2" w:themeColor="background1" w:themeShade="F2" w:fill="f2f2f2" w:themeFill="background1" w:themeFillShade="F2"/>
         <w:spacing w:line="113" w:lineRule="exact"/>
         <w:ind/>
         <w:rPr>
@@ -8805,6 +8876,7 @@
     <w:p>
       <w:pPr>
         <w:pBdr/>
+        <w:shd w:val="clear" w:color="f2f2f2" w:themeColor="background1" w:themeShade="F2" w:fill="f2f2f2" w:themeFill="background1" w:themeFillShade="F2"/>
         <w:spacing w:line="113" w:lineRule="exact"/>
         <w:ind/>
         <w:rPr>
@@ -8833,6 +8905,7 @@
     <w:p>
       <w:pPr>
         <w:pBdr/>
+        <w:shd w:val="clear" w:color="f2f2f2" w:themeColor="background1" w:themeShade="F2" w:fill="f2f2f2" w:themeFill="background1" w:themeFillShade="F2"/>
         <w:spacing w:line="113" w:lineRule="exact"/>
         <w:ind/>
         <w:rPr>
@@ -8861,6 +8934,7 @@
     <w:p>
       <w:pPr>
         <w:pBdr/>
+        <w:shd w:val="clear" w:color="f2f2f2" w:themeColor="background1" w:themeShade="F2" w:fill="f2f2f2" w:themeFill="background1" w:themeFillShade="F2"/>
         <w:spacing w:line="113" w:lineRule="exact"/>
         <w:ind/>
         <w:rPr>
@@ -8889,6 +8963,7 @@
     <w:p>
       <w:pPr>
         <w:pBdr/>
+        <w:shd w:val="clear" w:color="f2f2f2" w:themeColor="background1" w:themeShade="F2" w:fill="f2f2f2" w:themeFill="background1" w:themeFillShade="F2"/>
         <w:spacing w:line="113" w:lineRule="exact"/>
         <w:ind/>
         <w:rPr>
@@ -8916,6 +8991,7 @@
     <w:p>
       <w:pPr>
         <w:pBdr/>
+        <w:shd w:val="clear" w:color="f2f2f2" w:themeColor="background1" w:themeShade="F2" w:fill="f2f2f2" w:themeFill="background1" w:themeFillShade="F2"/>
         <w:spacing w:line="113" w:lineRule="exact"/>
         <w:ind/>
         <w:rPr>
@@ -8944,6 +9020,7 @@
     <w:p>
       <w:pPr>
         <w:pBdr/>
+        <w:shd w:val="clear" w:color="f2f2f2" w:themeColor="background1" w:themeShade="F2" w:fill="f2f2f2" w:themeFill="background1" w:themeFillShade="F2"/>
         <w:spacing w:line="113" w:lineRule="exact"/>
         <w:ind/>
         <w:rPr>
@@ -8972,6 +9049,7 @@
     <w:p>
       <w:pPr>
         <w:pBdr/>
+        <w:shd w:val="clear" w:color="f2f2f2" w:themeColor="background1" w:themeShade="F2" w:fill="f2f2f2" w:themeFill="background1" w:themeFillShade="F2"/>
         <w:spacing w:line="113" w:lineRule="exact"/>
         <w:ind/>
         <w:rPr>
@@ -9000,6 +9078,7 @@
     <w:p>
       <w:pPr>
         <w:pBdr/>
+        <w:shd w:val="clear" w:color="f2f2f2" w:themeColor="background1" w:themeShade="F2" w:fill="f2f2f2" w:themeFill="background1" w:themeFillShade="F2"/>
         <w:spacing w:line="113" w:lineRule="exact"/>
         <w:ind/>
         <w:rPr>
@@ -9028,6 +9107,7 @@
     <w:p>
       <w:pPr>
         <w:pBdr/>
+        <w:shd w:val="clear" w:color="f2f2f2" w:themeColor="background1" w:themeShade="F2" w:fill="f2f2f2" w:themeFill="background1" w:themeFillShade="F2"/>
         <w:spacing w:line="113" w:lineRule="exact"/>
         <w:ind/>
         <w:rPr>
@@ -9056,6 +9136,7 @@
     <w:p>
       <w:pPr>
         <w:pBdr/>
+        <w:shd w:val="clear" w:color="f2f2f2" w:themeColor="background1" w:themeShade="F2" w:fill="f2f2f2" w:themeFill="background1" w:themeFillShade="F2"/>
         <w:spacing w:line="113" w:lineRule="exact"/>
         <w:ind/>
         <w:rPr>
@@ -9084,6 +9165,7 @@
     <w:p>
       <w:pPr>
         <w:pBdr/>
+        <w:shd w:val="clear" w:color="f2f2f2" w:themeColor="background1" w:themeShade="F2" w:fill="f2f2f2" w:themeFill="background1" w:themeFillShade="F2"/>
         <w:spacing w:line="113" w:lineRule="exact"/>
         <w:ind/>
         <w:rPr>
@@ -9112,6 +9194,7 @@
     <w:p>
       <w:pPr>
         <w:pBdr/>
+        <w:shd w:val="clear" w:color="f2f2f2" w:themeColor="background1" w:themeShade="F2" w:fill="f2f2f2" w:themeFill="background1" w:themeFillShade="F2"/>
         <w:spacing w:line="113" w:lineRule="exact"/>
         <w:ind/>
         <w:rPr>
@@ -9140,6 +9223,7 @@
     <w:p>
       <w:pPr>
         <w:pBdr/>
+        <w:shd w:val="clear" w:color="f2f2f2" w:themeColor="background1" w:themeShade="F2" w:fill="f2f2f2" w:themeFill="background1" w:themeFillShade="F2"/>
         <w:spacing w:line="113" w:lineRule="exact"/>
         <w:ind/>
         <w:rPr>
@@ -9168,6 +9252,7 @@
     <w:p>
       <w:pPr>
         <w:pBdr/>
+        <w:shd w:val="clear" w:color="f2f2f2" w:themeColor="background1" w:themeShade="F2" w:fill="f2f2f2" w:themeFill="background1" w:themeFillShade="F2"/>
         <w:spacing w:line="113" w:lineRule="exact"/>
         <w:ind/>
         <w:rPr>
@@ -9196,6 +9281,7 @@
     <w:p>
       <w:pPr>
         <w:pBdr/>
+        <w:shd w:val="clear" w:color="f2f2f2" w:themeColor="background1" w:themeShade="F2" w:fill="f2f2f2" w:themeFill="background1" w:themeFillShade="F2"/>
         <w:spacing w:line="113" w:lineRule="exact"/>
         <w:ind/>
         <w:rPr>
@@ -9224,6 +9310,7 @@
     <w:p>
       <w:pPr>
         <w:pBdr/>
+        <w:shd w:val="clear" w:color="f2f2f2" w:themeColor="background1" w:themeShade="F2" w:fill="f2f2f2" w:themeFill="background1" w:themeFillShade="F2"/>
         <w:spacing w:line="113" w:lineRule="exact"/>
         <w:ind/>
         <w:rPr>
@@ -9253,6 +9340,7 @@
     <w:p>
       <w:pPr>
         <w:pBdr/>
+        <w:shd w:val="clear" w:color="f2f2f2" w:themeColor="background1" w:themeShade="F2" w:fill="f2f2f2" w:themeFill="background1" w:themeFillShade="F2"/>
         <w:spacing w:line="113" w:lineRule="exact"/>
         <w:ind/>
         <w:rPr>
@@ -9279,6 +9367,7 @@
     <w:p>
       <w:pPr>
         <w:pBdr/>
+        <w:shd w:val="clear" w:color="f2f2f2" w:themeColor="background1" w:themeShade="F2" w:fill="f2f2f2" w:themeFill="background1" w:themeFillShade="F2"/>
         <w:spacing w:line="113" w:lineRule="exact"/>
         <w:ind/>
         <w:rPr>
@@ -9307,6 +9396,7 @@
     <w:p>
       <w:pPr>
         <w:pBdr/>
+        <w:shd w:val="clear" w:color="f2f2f2" w:themeColor="background1" w:themeShade="F2" w:fill="f2f2f2" w:themeFill="background1" w:themeFillShade="F2"/>
         <w:spacing w:line="113" w:lineRule="exact"/>
         <w:ind/>
         <w:rPr>
@@ -9370,6 +9460,7 @@
     <w:p>
       <w:pPr>
         <w:pBdr/>
+        <w:shd w:val="clear" w:color="f2f2f2" w:themeColor="background1" w:themeShade="F2" w:fill="f2f2f2" w:themeFill="background1" w:themeFillShade="F2"/>
         <w:spacing w:line="283" w:lineRule="exact"/>
         <w:ind/>
         <w:rPr>
@@ -9403,6 +9494,7 @@
     <w:p>
       <w:pPr>
         <w:pBdr/>
+        <w:shd w:val="clear" w:color="f2f2f2" w:themeColor="background1" w:themeShade="F2" w:fill="f2f2f2" w:themeFill="background1" w:themeFillShade="F2"/>
         <w:spacing w:line="283" w:lineRule="exact"/>
         <w:ind/>
         <w:rPr>
@@ -9444,6 +9536,7 @@
     <w:p>
       <w:pPr>
         <w:pBdr/>
+        <w:shd w:val="clear" w:color="f2f2f2" w:themeColor="background1" w:themeShade="F2" w:fill="f2f2f2" w:themeFill="background1" w:themeFillShade="F2"/>
         <w:spacing w:line="283" w:lineRule="exact"/>
         <w:ind/>
         <w:rPr>
@@ -9485,6 +9578,7 @@
     <w:p>
       <w:pPr>
         <w:pBdr/>
+        <w:shd w:val="clear" w:color="f2f2f2" w:themeColor="background1" w:themeShade="F2" w:fill="f2f2f2" w:themeFill="background1" w:themeFillShade="F2"/>
         <w:spacing w:line="283" w:lineRule="exact"/>
         <w:ind/>
         <w:rPr>
@@ -9526,6 +9620,7 @@
     <w:p>
       <w:pPr>
         <w:pBdr/>
+        <w:shd w:val="clear" w:color="f2f2f2" w:themeColor="background1" w:themeShade="F2" w:fill="f2f2f2" w:themeFill="background1" w:themeFillShade="F2"/>
         <w:spacing w:line="283" w:lineRule="exact"/>
         <w:ind/>
         <w:rPr>
@@ -9567,6 +9662,7 @@
     <w:p>
       <w:pPr>
         <w:pBdr/>
+        <w:shd w:val="clear" w:color="f2f2f2" w:themeColor="background1" w:themeShade="F2" w:fill="f2f2f2" w:themeFill="background1" w:themeFillShade="F2"/>
         <w:spacing w:line="283" w:lineRule="exact"/>
         <w:ind/>
         <w:rPr>
@@ -9608,6 +9704,7 @@
     <w:p>
       <w:pPr>
         <w:pBdr/>
+        <w:shd w:val="clear" w:color="f2f2f2" w:themeColor="background1" w:themeShade="F2" w:fill="f2f2f2" w:themeFill="background1" w:themeFillShade="F2"/>
         <w:spacing w:line="283" w:lineRule="exact"/>
         <w:ind/>
         <w:rPr>
@@ -9649,6 +9746,7 @@
     <w:p>
       <w:pPr>
         <w:pBdr/>
+        <w:shd w:val="clear" w:color="f2f2f2" w:themeColor="background1" w:themeShade="F2" w:fill="f2f2f2" w:themeFill="background1" w:themeFillShade="F2"/>
         <w:spacing w:line="283" w:lineRule="exact"/>
         <w:ind/>
         <w:rPr>
@@ -9683,6 +9781,7 @@
     <w:p>
       <w:pPr>
         <w:pBdr/>
+        <w:shd w:val="clear" w:color="f2f2f2" w:themeColor="background1" w:themeShade="F2" w:fill="f2f2f2" w:themeFill="background1" w:themeFillShade="F2"/>
         <w:spacing w:line="283" w:lineRule="exact"/>
         <w:ind/>
         <w:rPr>
@@ -9717,6 +9816,7 @@
     <w:p>
       <w:pPr>
         <w:pBdr/>
+        <w:shd w:val="clear" w:color="f2f2f2" w:themeColor="background1" w:themeShade="F2" w:fill="f2f2f2" w:themeFill="background1" w:themeFillShade="F2"/>
         <w:spacing w:line="283" w:lineRule="exact"/>
         <w:ind/>
         <w:rPr>
@@ -9755,6 +9855,7 @@
     <w:p>
       <w:pPr>
         <w:pBdr/>
+        <w:shd w:val="clear" w:color="f2f2f2" w:themeColor="background1" w:themeShade="F2" w:fill="f2f2f2" w:themeFill="background1" w:themeFillShade="F2"/>
         <w:spacing w:line="283" w:lineRule="exact"/>
         <w:ind/>
         <w:rPr>
@@ -9850,8 +9951,370 @@
           <w:highlight w:val="none"/>
           <w:lang w:val="en-AU" w:eastAsia="en-GB"/>
         </w:rPr>
-        <w:t xml:space="preserve">: DHCPv6, IPV6</w:t>
-      </w:r>
+        <w:t xml:space="preserve">: WEB Server</w:t>
+      </w:r>
+      <w:r>
+        <w:rPr>
+          <w:highlight w:val="none"/>
+          <w:lang w:val="en-AU"/>
+        </w:rPr>
+      </w:r>
+      <w:r>
+        <w:rPr>
+          <w:highlight w:val="none"/>
+          <w:lang w:val="en-AU"/>
+        </w:rPr>
+      </w:r>
+    </w:p>
+    <w:p>
+      <w:pPr>
+        <w:pBdr/>
+        <w:spacing/>
+        <w:ind/>
+        <w:rPr>
+          <w:lang w:val="en-AU"/>
+        </w:rPr>
+      </w:pPr>
+      <w:r>
+        <w:rPr>
+          <w:lang w:val="en-AU"/>
+        </w:rPr>
+      </w:r>
+      <w:r>
+        <w:rPr>
+          <w:lang w:val="en-AU"/>
+        </w:rPr>
+      </w:r>
+    </w:p>
+    <w:p>
+      <w:pPr>
+        <w:pBdr/>
+        <w:spacing/>
+        <w:ind/>
+        <w:rPr>
+          <w:highlight w:val="none"/>
+          <w:lang w:val="en-AU"/>
+        </w:rPr>
+      </w:pPr>
+      <w:r>
+        <w:rPr>
+          <w:lang w:val="en-AU"/>
+        </w:rPr>
+        <w:t xml:space="preserve">Firstly, enable HTTP and HTTPs services and disable all other services, then edit index.html</w:t>
+      </w:r>
+      <w:r>
+        <w:rPr>
+          <w:highlight w:val="none"/>
+          <w:lang w:val="en-AU"/>
+        </w:rPr>
+      </w:r>
+      <w:r>
+        <w:rPr>
+          <w:highlight w:val="none"/>
+          <w:lang w:val="en-AU"/>
+        </w:rPr>
+      </w:r>
+      <w:r>
+        <w:rPr>
+          <w:highlight w:val="none"/>
+          <w:lang w:val="en-AU"/>
+        </w:rPr>
+      </w:r>
+    </w:p>
+    <w:p>
+      <w:pPr>
+        <w:pBdr/>
+        <w:spacing/>
+        <w:ind/>
+        <w:rPr>
+          <w:highlight w:val="none"/>
+          <w:lang w:val="en-AU"/>
+        </w:rPr>
+      </w:pPr>
+      <w:r>
+        <w:rPr>
+          <w:highlight w:val="none"/>
+          <w:lang w:val="en-AU"/>
+        </w:rPr>
+      </w:r>
+      <w:r>
+        <w:rPr>
+          <w:highlight w:val="none"/>
+          <w:lang w:val="en-AU"/>
+        </w:rPr>
+      </w:r>
+    </w:p>
+    <w:p>
+      <w:pPr>
+        <w:pBdr>
+          <w:top w:val="none" w:color="000000" w:sz="4" w:space="0"/>
+          <w:left w:val="none" w:color="000000" w:sz="4" w:space="0"/>
+          <w:bottom w:val="none" w:color="000000" w:sz="4" w:space="0"/>
+          <w:right w:val="none" w:color="000000" w:sz="4" w:space="0"/>
+        </w:pBdr>
+        <w:shd w:val="clear" w:color="f2f2f2" w:themeColor="background1" w:themeShade="F2" w:fill="f2f2f2" w:themeFill="background1" w:themeFillShade="F2"/>
+        <w:spacing w:after="0" w:before="0"/>
+        <w:ind w:right="0" w:firstLine="0" w:left="0"/>
+        <w:rPr>
+          <w:rFonts w:ascii="Terminal" w:hAnsi="Terminal" w:cs="Terminal"/>
+        </w:rPr>
+      </w:pPr>
+      <w:r>
+        <w:rPr>
+          <w:rFonts w:ascii="Terminal" w:hAnsi="Terminal" w:eastAsia="Terminal" w:cs="Terminal"/>
+          <w:color w:val="000000"/>
+          <w:sz w:val="24"/>
+        </w:rPr>
+        <w:t xml:space="preserve">&lt;html&gt;</w:t>
+      </w:r>
+      <w:r>
+        <w:rPr>
+          <w:rFonts w:ascii="Terminal" w:hAnsi="Terminal" w:eastAsia="Terminal" w:cs="Terminal"/>
+        </w:rPr>
+      </w:r>
+    </w:p>
+    <w:p>
+      <w:pPr>
+        <w:pBdr>
+          <w:top w:val="none" w:color="000000" w:sz="4" w:space="0"/>
+          <w:left w:val="none" w:color="000000" w:sz="4" w:space="0"/>
+          <w:bottom w:val="none" w:color="000000" w:sz="4" w:space="0"/>
+          <w:right w:val="none" w:color="000000" w:sz="4" w:space="0"/>
+        </w:pBdr>
+        <w:shd w:val="clear" w:color="f2f2f2" w:themeColor="background1" w:themeShade="F2" w:fill="f2f2f2" w:themeFill="background1" w:themeFillShade="F2"/>
+        <w:spacing w:after="0" w:before="0"/>
+        <w:ind w:right="0" w:firstLine="0" w:left="0"/>
+        <w:rPr>
+          <w:rFonts w:ascii="Terminal" w:hAnsi="Terminal" w:cs="Terminal"/>
+        </w:rPr>
+      </w:pPr>
+      <w:r>
+        <w:rPr>
+          <w:rFonts w:ascii="Terminal" w:hAnsi="Terminal" w:eastAsia="Terminal" w:cs="Terminal"/>
+          <w:color w:val="000000"/>
+          <w:sz w:val="24"/>
+        </w:rPr>
+        <w:t xml:space="preserve">&lt;center&gt;&lt;font size='+2' color='blue'&gt;ABC ENTERPRISES&lt;/font&gt;&lt;/center&gt;</w:t>
+      </w:r>
+      <w:r>
+        <w:rPr>
+          <w:rFonts w:ascii="Terminal" w:hAnsi="Terminal" w:eastAsia="Terminal" w:cs="Terminal"/>
+        </w:rPr>
+      </w:r>
+    </w:p>
+    <w:p>
+      <w:pPr>
+        <w:pBdr>
+          <w:top w:val="none" w:color="000000" w:sz="4" w:space="0"/>
+          <w:left w:val="none" w:color="000000" w:sz="4" w:space="0"/>
+          <w:bottom w:val="none" w:color="000000" w:sz="4" w:space="0"/>
+          <w:right w:val="none" w:color="000000" w:sz="4" w:space="0"/>
+        </w:pBdr>
+        <w:shd w:val="clear" w:color="f2f2f2" w:themeColor="background1" w:themeShade="F2" w:fill="f2f2f2" w:themeFill="background1" w:themeFillShade="F2"/>
+        <w:spacing w:after="0" w:before="0"/>
+        <w:ind w:right="0" w:firstLine="0" w:left="0"/>
+        <w:rPr>
+          <w:rFonts w:ascii="Terminal" w:hAnsi="Terminal" w:cs="Terminal"/>
+        </w:rPr>
+      </w:pPr>
+      <w:r>
+        <w:rPr>
+          <w:rFonts w:ascii="Terminal" w:hAnsi="Terminal" w:eastAsia="Terminal" w:cs="Terminal"/>
+          <w:color w:val="000000"/>
+          <w:sz w:val="24"/>
+        </w:rPr>
+        <w:t xml:space="preserve">&lt;hr&gt;Welcome to ABC Enterprises WEB server. This is a project for an assessment task 2 - May 2025.</w:t>
+      </w:r>
+      <w:r>
+        <w:rPr>
+          <w:rFonts w:ascii="Terminal" w:hAnsi="Terminal" w:eastAsia="Terminal" w:cs="Terminal"/>
+        </w:rPr>
+      </w:r>
+    </w:p>
+    <w:p>
+      <w:pPr>
+        <w:pBdr>
+          <w:top w:val="none" w:color="000000" w:sz="4" w:space="0"/>
+          <w:left w:val="none" w:color="000000" w:sz="4" w:space="0"/>
+          <w:bottom w:val="none" w:color="000000" w:sz="4" w:space="0"/>
+          <w:right w:val="none" w:color="000000" w:sz="4" w:space="0"/>
+        </w:pBdr>
+        <w:shd w:val="clear" w:color="f2f2f2" w:themeColor="background1" w:themeShade="F2" w:fill="f2f2f2" w:themeFill="background1" w:themeFillShade="F2"/>
+        <w:spacing w:after="0" w:before="0"/>
+        <w:ind w:right="0" w:firstLine="0" w:left="0"/>
+        <w:rPr>
+          <w:rFonts w:ascii="Terminal" w:hAnsi="Terminal" w:cs="Terminal"/>
+        </w:rPr>
+      </w:pPr>
+      <w:r>
+        <w:rPr>
+          <w:rFonts w:ascii="Terminal" w:hAnsi="Terminal" w:eastAsia="Terminal" w:cs="Terminal"/>
+          <w:color w:val="000000"/>
+          <w:sz w:val="24"/>
+        </w:rPr>
+        <w:t xml:space="preserve">&lt;p&gt;Quick Links:</w:t>
+      </w:r>
+      <w:r>
+        <w:rPr>
+          <w:rFonts w:ascii="Terminal" w:hAnsi="Terminal" w:eastAsia="Terminal" w:cs="Terminal"/>
+        </w:rPr>
+      </w:r>
+    </w:p>
+    <w:p>
+      <w:pPr>
+        <w:pBdr>
+          <w:top w:val="none" w:color="000000" w:sz="4" w:space="0"/>
+          <w:left w:val="none" w:color="000000" w:sz="4" w:space="0"/>
+          <w:bottom w:val="none" w:color="000000" w:sz="4" w:space="0"/>
+          <w:right w:val="none" w:color="000000" w:sz="4" w:space="0"/>
+        </w:pBdr>
+        <w:shd w:val="clear" w:color="f2f2f2" w:themeColor="background1" w:themeShade="F2" w:fill="f2f2f2" w:themeFill="background1" w:themeFillShade="F2"/>
+        <w:spacing w:after="0" w:before="0"/>
+        <w:ind w:right="0" w:firstLine="0" w:left="0"/>
+        <w:rPr>
+          <w:rFonts w:ascii="Terminal" w:hAnsi="Terminal" w:cs="Terminal"/>
+        </w:rPr>
+      </w:pPr>
+      <w:r>
+        <w:rPr>
+          <w:rFonts w:ascii="Terminal" w:hAnsi="Terminal" w:eastAsia="Terminal" w:cs="Terminal"/>
+          <w:color w:val="000000"/>
+          <w:sz w:val="24"/>
+        </w:rPr>
+        <w:t xml:space="preserve">&lt;br&gt;&lt;a href='helloworld.html'&gt;A small page&lt;/a&gt;</w:t>
+      </w:r>
+      <w:r>
+        <w:rPr>
+          <w:rFonts w:ascii="Terminal" w:hAnsi="Terminal" w:eastAsia="Terminal" w:cs="Terminal"/>
+        </w:rPr>
+      </w:r>
+    </w:p>
+    <w:p>
+      <w:pPr>
+        <w:pBdr>
+          <w:top w:val="none" w:color="000000" w:sz="4" w:space="0"/>
+          <w:left w:val="none" w:color="000000" w:sz="4" w:space="0"/>
+          <w:bottom w:val="none" w:color="000000" w:sz="4" w:space="0"/>
+          <w:right w:val="none" w:color="000000" w:sz="4" w:space="0"/>
+        </w:pBdr>
+        <w:shd w:val="clear" w:color="f2f2f2" w:themeColor="background1" w:themeShade="F2" w:fill="f2f2f2" w:themeFill="background1" w:themeFillShade="F2"/>
+        <w:spacing w:after="0" w:before="0"/>
+        <w:ind w:right="0" w:firstLine="0" w:left="0"/>
+        <w:rPr>
+          <w:rFonts w:ascii="Terminal" w:hAnsi="Terminal" w:cs="Terminal"/>
+        </w:rPr>
+      </w:pPr>
+      <w:r>
+        <w:rPr>
+          <w:rFonts w:ascii="Terminal" w:hAnsi="Terminal" w:eastAsia="Terminal" w:cs="Terminal"/>
+          <w:color w:val="000000"/>
+          <w:sz w:val="24"/>
+        </w:rPr>
+        <w:t xml:space="preserve">&lt;br&gt;&lt;a href='copyrights.html'&gt;Copyrights&lt;/a&gt;</w:t>
+      </w:r>
+      <w:r>
+        <w:rPr>
+          <w:rFonts w:ascii="Terminal" w:hAnsi="Terminal" w:eastAsia="Terminal" w:cs="Terminal"/>
+        </w:rPr>
+      </w:r>
+    </w:p>
+    <w:p>
+      <w:pPr>
+        <w:pBdr>
+          <w:top w:val="none" w:color="000000" w:sz="4" w:space="0"/>
+          <w:left w:val="none" w:color="000000" w:sz="4" w:space="0"/>
+          <w:bottom w:val="none" w:color="000000" w:sz="4" w:space="0"/>
+          <w:right w:val="none" w:color="000000" w:sz="4" w:space="0"/>
+        </w:pBdr>
+        <w:shd w:val="clear" w:color="f2f2f2" w:themeColor="background1" w:themeShade="F2" w:fill="f2f2f2" w:themeFill="background1" w:themeFillShade="F2"/>
+        <w:spacing w:after="0" w:before="0"/>
+        <w:ind w:right="0" w:firstLine="0" w:left="0"/>
+        <w:rPr>
+          <w:rFonts w:ascii="Terminal" w:hAnsi="Terminal" w:cs="Terminal"/>
+        </w:rPr>
+      </w:pPr>
+      <w:r>
+        <w:rPr>
+          <w:rFonts w:ascii="Terminal" w:hAnsi="Terminal" w:eastAsia="Terminal" w:cs="Terminal"/>
+          <w:color w:val="000000"/>
+          <w:sz w:val="24"/>
+        </w:rPr>
+        <w:t xml:space="preserve">&lt;br&gt;&lt;a href='image.html'&gt;Image page&lt;/a&gt;</w:t>
+      </w:r>
+      <w:r>
+        <w:rPr>
+          <w:rFonts w:ascii="Terminal" w:hAnsi="Terminal" w:eastAsia="Terminal" w:cs="Terminal"/>
+        </w:rPr>
+      </w:r>
+    </w:p>
+    <w:p>
+      <w:pPr>
+        <w:pBdr>
+          <w:top w:val="none" w:color="000000" w:sz="4" w:space="0"/>
+          <w:left w:val="none" w:color="000000" w:sz="4" w:space="0"/>
+          <w:bottom w:val="none" w:color="000000" w:sz="4" w:space="0"/>
+          <w:right w:val="none" w:color="000000" w:sz="4" w:space="0"/>
+        </w:pBdr>
+        <w:shd w:val="clear" w:color="f2f2f2" w:themeColor="background1" w:themeShade="F2" w:fill="f2f2f2" w:themeFill="background1" w:themeFillShade="F2"/>
+        <w:spacing w:after="0" w:before="0"/>
+        <w:ind w:right="0" w:firstLine="0" w:left="0"/>
+        <w:rPr>
+          <w:rFonts w:ascii="Terminal" w:hAnsi="Terminal" w:cs="Terminal"/>
+        </w:rPr>
+      </w:pPr>
+      <w:r>
+        <w:rPr>
+          <w:rFonts w:ascii="Terminal" w:hAnsi="Terminal" w:eastAsia="Terminal" w:cs="Terminal"/>
+          <w:color w:val="000000"/>
+          <w:sz w:val="24"/>
+        </w:rPr>
+        <w:t xml:space="preserve">&lt;br&gt;&lt;a href='cscoptlogo177x111.jpg'&gt;Image&lt;/a&gt;</w:t>
+      </w:r>
+      <w:r>
+        <w:rPr>
+          <w:rFonts w:ascii="Terminal" w:hAnsi="Terminal" w:eastAsia="Terminal" w:cs="Terminal"/>
+        </w:rPr>
+      </w:r>
+    </w:p>
+    <w:p>
+      <w:pPr>
+        <w:pBdr>
+          <w:top w:val="none" w:color="000000" w:sz="4" w:space="0"/>
+          <w:left w:val="none" w:color="000000" w:sz="4" w:space="0"/>
+          <w:bottom w:val="none" w:color="000000" w:sz="4" w:space="0"/>
+          <w:right w:val="none" w:color="000000" w:sz="4" w:space="0"/>
+        </w:pBdr>
+        <w:shd w:val="clear" w:color="f2f2f2" w:themeColor="background1" w:themeShade="F2" w:fill="f2f2f2" w:themeFill="background1" w:themeFillShade="F2"/>
+        <w:spacing w:after="0" w:before="0"/>
+        <w:ind w:right="0" w:firstLine="0" w:left="0"/>
+        <w:rPr>
+          <w:rFonts w:ascii="Terminal" w:hAnsi="Terminal" w:cs="Terminal"/>
+        </w:rPr>
+      </w:pPr>
+      <w:r>
+        <w:rPr>
+          <w:rFonts w:ascii="Terminal" w:hAnsi="Terminal" w:eastAsia="Terminal" w:cs="Terminal"/>
+          <w:color w:val="000000"/>
+          <w:sz w:val="24"/>
+        </w:rPr>
+        <w:t xml:space="preserve">&lt;/html&gt;</w:t>
+      </w:r>
+      <w:r>
+        <w:rPr>
+          <w:rFonts w:ascii="Terminal" w:hAnsi="Terminal" w:eastAsia="Terminal" w:cs="Terminal"/>
+        </w:rPr>
+      </w:r>
+    </w:p>
+    <w:p>
+      <w:pPr>
+        <w:pBdr/>
+        <w:spacing/>
+        <w:ind/>
+        <w:rPr>
+          <w:highlight w:val="none"/>
+          <w:lang w:val="en-AU"/>
+        </w:rPr>
+      </w:pPr>
       <w:r>
         <w:rPr>
           <w:highlight w:val="none"/>

</xml_diff>